<commit_message>
Added a Logo to Main GDD , whipped it up in Photoshop
</commit_message>
<xml_diff>
--- a/GDD/GDD.docx
+++ b/GDD/GDD.docx
@@ -19,6 +19,7 @@
         </w:rPr>
       </w:sdtEndPr>
       <w:sdtContent>
+        <w:bookmarkStart w:id="0" w:name="_GoBack" w:displacedByCustomXml="prev"/>
         <w:p>
           <w:pPr>
             <w:rPr>
@@ -28,6 +29,100 @@
               <w:szCs w:val="40"/>
             </w:rPr>
           </w:pPr>
+          <w:r>
+            <w:rPr>
+              <w:noProof/>
+              <w:lang w:eastAsia="en-US"/>
+            </w:rPr>
+            <w:drawing>
+              <wp:anchor distT="0" distB="0" distL="114300" distR="114300" simplePos="0" relativeHeight="251663360" behindDoc="0" locked="0" layoutInCell="1" allowOverlap="1">
+                <wp:simplePos x="0" y="0"/>
+                <wp:positionH relativeFrom="column">
+                  <wp:posOffset>-209550</wp:posOffset>
+                </wp:positionH>
+                <wp:positionV relativeFrom="paragraph">
+                  <wp:posOffset>1381125</wp:posOffset>
+                </wp:positionV>
+                <wp:extent cx="6821805" cy="4171950"/>
+                <wp:effectExtent l="228600" t="228600" r="226695" b="228600"/>
+                <wp:wrapThrough wrapText="bothSides">
+                  <wp:wrapPolygon edited="0">
+                    <wp:start x="-121" y="-1184"/>
+                    <wp:lineTo x="-724" y="-1085"/>
+                    <wp:lineTo x="-724" y="21501"/>
+                    <wp:lineTo x="-121" y="22586"/>
+                    <wp:lineTo x="-121" y="22685"/>
+                    <wp:lineTo x="21654" y="22685"/>
+                    <wp:lineTo x="21715" y="22586"/>
+                    <wp:lineTo x="22257" y="21107"/>
+                    <wp:lineTo x="22257" y="493"/>
+                    <wp:lineTo x="21715" y="-986"/>
+                    <wp:lineTo x="21654" y="-1184"/>
+                    <wp:lineTo x="-121" y="-1184"/>
+                  </wp:wrapPolygon>
+                </wp:wrapThrough>
+                <wp:docPr id="2" name="Picture 2"/>
+                <wp:cNvGraphicFramePr>
+                  <a:graphicFrameLocks xmlns:a="http://schemas.openxmlformats.org/drawingml/2006/main" noChangeAspect="1"/>
+                </wp:cNvGraphicFramePr>
+                <a:graphic xmlns:a="http://schemas.openxmlformats.org/drawingml/2006/main">
+                  <a:graphicData uri="http://schemas.openxmlformats.org/drawingml/2006/picture">
+                    <pic:pic xmlns:pic="http://schemas.openxmlformats.org/drawingml/2006/picture">
+                      <pic:nvPicPr>
+                        <pic:cNvPr id="2" name="Logo.png"/>
+                        <pic:cNvPicPr/>
+                      </pic:nvPicPr>
+                      <pic:blipFill>
+                        <a:blip r:embed="rId10">
+                          <a:extLst>
+                            <a:ext uri="{BEBA8EAE-BF5A-486C-A8C5-ECC9F3942E4B}">
+                              <a14:imgProps xmlns:a14="http://schemas.microsoft.com/office/drawing/2010/main">
+                                <a14:imgLayer r:embed="rId11">
+                                  <a14:imgEffect>
+                                    <a14:artisticLightScreen trans="62000" gridSize="6"/>
+                                  </a14:imgEffect>
+                                </a14:imgLayer>
+                              </a14:imgProps>
+                            </a:ext>
+                            <a:ext uri="{28A0092B-C50C-407E-A947-70E740481C1C}">
+                              <a14:useLocalDpi xmlns:a14="http://schemas.microsoft.com/office/drawing/2010/main" val="0"/>
+                            </a:ext>
+                          </a:extLst>
+                        </a:blip>
+                        <a:stretch>
+                          <a:fillRect/>
+                        </a:stretch>
+                      </pic:blipFill>
+                      <pic:spPr>
+                        <a:xfrm>
+                          <a:off x="0" y="0"/>
+                          <a:ext cx="6821805" cy="4171950"/>
+                        </a:xfrm>
+                        <a:prstGeom prst="rect">
+                          <a:avLst/>
+                        </a:prstGeom>
+                        <a:effectLst>
+                          <a:glow rad="228600">
+                            <a:schemeClr val="bg1">
+                              <a:lumMod val="50000"/>
+                              <a:alpha val="72000"/>
+                            </a:schemeClr>
+                          </a:glow>
+                        </a:effectLst>
+                      </pic:spPr>
+                    </pic:pic>
+                  </a:graphicData>
+                </a:graphic>
+                <wp14:sizeRelH relativeFrom="page">
+                  <wp14:pctWidth>0</wp14:pctWidth>
+                </wp14:sizeRelH>
+                <wp14:sizeRelV relativeFrom="page">
+                  <wp14:pctHeight>0</wp14:pctHeight>
+                </wp14:sizeRelV>
+              </wp:anchor>
+            </w:drawing>
+          </w:r>
+          <w:bookmarkEnd w:id="0"/>
           <w:r>
             <w:rPr>
               <w:noProof/>
@@ -102,6 +197,7 @@
                                     <w:dataBinding w:prefixMappings="xmlns:ns0='http://purl.org/dc/elements/1.1/' xmlns:ns1='http://schemas.openxmlformats.org/package/2006/metadata/core-properties' " w:xpath="/ns1:coreProperties[1]/ns0:creator[1]" w:storeItemID="{6C3C8BC8-F283-45AE-878A-BAB7291924A1}"/>
                                     <w:text/>
                                   </w:sdtPr>
+                                  <w:sdtEndPr/>
                                   <w:sdtContent>
                                     <w:r>
                                       <w:rPr>
@@ -256,13 +352,13 @@
                   <wp:anchor distT="0" distB="0" distL="114300" distR="114300" simplePos="0" relativeHeight="251660288" behindDoc="0" locked="1" layoutInCell="1" allowOverlap="1">
                     <wp:simplePos x="0" y="0"/>
                     <wp:positionH relativeFrom="margin">
-                      <wp:align>right</wp:align>
+                      <wp:posOffset>419100</wp:posOffset>
                     </wp:positionH>
                     <wp:positionV relativeFrom="page">
-                      <wp:posOffset>4577680</wp:posOffset>
+                      <wp:posOffset>6153150</wp:posOffset>
                     </wp:positionV>
-                    <wp:extent cx="5522976" cy="525780"/>
-                    <wp:effectExtent l="0" t="0" r="1905" b="6350"/>
+                    <wp:extent cx="5522595" cy="2073275"/>
+                    <wp:effectExtent l="0" t="0" r="1905" b="3175"/>
                     <wp:wrapSquare wrapText="bothSides"/>
                     <wp:docPr id="37" name="Text Box 37" descr="Title and subtitle"/>
                     <wp:cNvGraphicFramePr/>
@@ -273,7 +369,7 @@
                           <wps:spPr>
                             <a:xfrm>
                               <a:off x="0" y="0"/>
-                              <a:ext cx="5522976" cy="525780"/>
+                              <a:ext cx="5522595" cy="2073275"/>
                             </a:xfrm>
                             <a:prstGeom prst="rect">
                               <a:avLst/>
@@ -304,52 +400,6 @@
                                 <w:pPr>
                                   <w:pStyle w:val="Logo"/>
                                 </w:pPr>
-                                <w:r>
-                                  <w:rPr>
-                                    <w:lang w:eastAsia="en-US"/>
-                                  </w:rPr>
-                                  <w:drawing>
-                                    <wp:inline distT="0" distB="0" distL="0" distR="0">
-                                      <wp:extent cx="2647950" cy="1447800"/>
-                                      <wp:effectExtent l="0" t="0" r="0" b="0"/>
-                                      <wp:docPr id="4" name="Picture 4" descr="Company logo"/>
-                                      <wp:cNvGraphicFramePr>
-                                        <a:graphicFrameLocks xmlns:a="http://schemas.openxmlformats.org/drawingml/2006/main" noChangeAspect="1"/>
-                                      </wp:cNvGraphicFramePr>
-                                      <a:graphic xmlns:a="http://schemas.openxmlformats.org/drawingml/2006/main">
-                                        <a:graphicData uri="http://schemas.openxmlformats.org/drawingml/2006/picture">
-                                          <pic:pic xmlns:pic="http://schemas.openxmlformats.org/drawingml/2006/picture">
-                                            <pic:nvPicPr>
-                                              <pic:cNvPr id="1" name="logo_placeholder.png"/>
-                                              <pic:cNvPicPr/>
-                                            </pic:nvPicPr>
-                                            <pic:blipFill>
-                                              <a:blip r:embed="rId9">
-                                                <a:extLst>
-                                                  <a:ext uri="{28A0092B-C50C-407E-A947-70E740481C1C}">
-                                                    <a14:useLocalDpi xmlns:a14="http://schemas.microsoft.com/office/drawing/2010/main" val="0"/>
-                                                  </a:ext>
-                                                </a:extLst>
-                                              </a:blip>
-                                              <a:stretch>
-                                                <a:fillRect/>
-                                              </a:stretch>
-                                            </pic:blipFill>
-                                            <pic:spPr>
-                                              <a:xfrm>
-                                                <a:off x="0" y="0"/>
-                                                <a:ext cx="2647950" cy="1447800"/>
-                                              </a:xfrm>
-                                              <a:prstGeom prst="rect">
-                                                <a:avLst/>
-                                              </a:prstGeom>
-                                            </pic:spPr>
-                                          </pic:pic>
-                                        </a:graphicData>
-                                      </a:graphic>
-                                    </wp:inline>
-                                  </w:drawing>
-                                </w:r>
                               </w:p>
                               <w:sdt>
                                 <w:sdtPr>
@@ -406,66 +456,24 @@
                       <wp14:pctWidth>0</wp14:pctWidth>
                     </wp14:sizeRelH>
                     <wp14:sizeRelV relativeFrom="page">
-                      <wp14:pctHeight>36300</wp14:pctHeight>
+                      <wp14:pctHeight>0</wp14:pctHeight>
                     </wp14:sizeRelV>
                   </wp:anchor>
                 </w:drawing>
               </mc:Choice>
               <mc:Fallback>
                 <w:pict>
-                  <v:shape id="Text Box 37" o:spid="_x0000_s1027" type="#_x0000_t202" alt="Title and subtitle" style="position:absolute;left:0;text-align:left;margin-left:383.7pt;margin-top:360.45pt;width:434.9pt;height:41.4pt;z-index:251660288;visibility:visible;mso-wrap-style:square;mso-width-percent:0;mso-height-percent:363;mso-wrap-distance-left:9pt;mso-wrap-distance-top:0;mso-wrap-distance-right:9pt;mso-wrap-distance-bottom:0;mso-position-horizontal:right;mso-position-horizontal-relative:margin;mso-position-vertical:absolute;mso-position-vertical-relative:page;mso-width-percent:0;mso-height-percent:363;mso-width-relative:page;mso-height-relative:page;v-text-anchor:bottom" o:gfxdata="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" filled="f" stroked="f" strokeweight=".5pt">
+                  <v:shapetype id="_x0000_t202" coordsize="21600,21600" o:spt="202" path="m,l,21600r21600,l21600,xe">
+                    <v:stroke joinstyle="miter"/>
+                    <v:path gradientshapeok="t" o:connecttype="rect"/>
+                  </v:shapetype>
+                  <v:shape id="Text Box 37" o:spid="_x0000_s1027" type="#_x0000_t202" alt="Title and subtitle" style="position:absolute;left:0;text-align:left;margin-left:33pt;margin-top:484.5pt;width:434.85pt;height:163.25pt;z-index:251660288;visibility:visible;mso-wrap-style:square;mso-width-percent:0;mso-height-percent:0;mso-wrap-distance-left:9pt;mso-wrap-distance-top:0;mso-wrap-distance-right:9pt;mso-wrap-distance-bottom:0;mso-position-horizontal:absolute;mso-position-horizontal-relative:margin;mso-position-vertical:absolute;mso-position-vertical-relative:page;mso-width-percent:0;mso-height-percent:0;mso-width-relative:page;mso-height-relative:page;v-text-anchor:bottom" o:gfxdata="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" filled="f" stroked="f" strokeweight=".5pt">
                     <v:textbox inset="0,0,0,0">
                       <w:txbxContent>
                         <w:p>
                           <w:pPr>
                             <w:pStyle w:val="Logo"/>
                           </w:pPr>
-                          <w:r>
-                            <w:rPr>
-                              <w:lang w:eastAsia="en-US"/>
-                            </w:rPr>
-                            <w:drawing>
-                              <wp:inline distT="0" distB="0" distL="0" distR="0">
-                                <wp:extent cx="2647950" cy="1447800"/>
-                                <wp:effectExtent l="0" t="0" r="0" b="0"/>
-                                <wp:docPr id="4" name="Picture 4" descr="Company logo"/>
-                                <wp:cNvGraphicFramePr>
-                                  <a:graphicFrameLocks xmlns:a="http://schemas.openxmlformats.org/drawingml/2006/main" noChangeAspect="1"/>
-                                </wp:cNvGraphicFramePr>
-                                <a:graphic xmlns:a="http://schemas.openxmlformats.org/drawingml/2006/main">
-                                  <a:graphicData uri="http://schemas.openxmlformats.org/drawingml/2006/picture">
-                                    <pic:pic xmlns:pic="http://schemas.openxmlformats.org/drawingml/2006/picture">
-                                      <pic:nvPicPr>
-                                        <pic:cNvPr id="1" name="logo_placeholder.png"/>
-                                        <pic:cNvPicPr/>
-                                      </pic:nvPicPr>
-                                      <pic:blipFill>
-                                        <a:blip r:embed="rId9">
-                                          <a:extLst>
-                                            <a:ext uri="{28A0092B-C50C-407E-A947-70E740481C1C}">
-                                              <a14:useLocalDpi xmlns:a14="http://schemas.microsoft.com/office/drawing/2010/main" val="0"/>
-                                            </a:ext>
-                                          </a:extLst>
-                                        </a:blip>
-                                        <a:stretch>
-                                          <a:fillRect/>
-                                        </a:stretch>
-                                      </pic:blipFill>
-                                      <pic:spPr>
-                                        <a:xfrm>
-                                          <a:off x="0" y="0"/>
-                                          <a:ext cx="2647950" cy="1447800"/>
-                                        </a:xfrm>
-                                        <a:prstGeom prst="rect">
-                                          <a:avLst/>
-                                        </a:prstGeom>
-                                      </pic:spPr>
-                                    </pic:pic>
-                                  </a:graphicData>
-                                </a:graphic>
-                              </wp:inline>
-                            </w:drawing>
-                          </w:r>
                         </w:p>
                         <w:sdt>
                           <w:sdtPr>
@@ -908,10 +916,7 @@
       <w:sdtContent>
         <w:p>
           <w:r>
-            <w:t>[Use the Project communication table to identify the communication documents needed for your project, the recipients of the documents, the persons responsible for creating and updating the documents, and how often the docu</w:t>
-          </w:r>
-          <w:r>
-            <w:t>ments need to be updated.]</w:t>
+            <w:t>[Use the Project communication table to identify the communication documents needed for your project, the recipients of the documents, the persons responsible for creating and updating the documents, and how often the documents need to be updated.]</w:t>
           </w:r>
         </w:p>
       </w:sdtContent>
@@ -1018,7 +1023,15 @@
               <w:pStyle w:val="Tabletext"/>
             </w:pPr>
             <w:r>
-              <w:t xml:space="preserve">Tim Greason </w:t>
+              <w:t xml:space="preserve">Tim </w:t>
+            </w:r>
+            <w:proofErr w:type="spellStart"/>
+            <w:r>
+              <w:t>Greason</w:t>
+            </w:r>
+            <w:proofErr w:type="spellEnd"/>
+            <w:r>
+              <w:t xml:space="preserve"> </w:t>
             </w:r>
           </w:p>
         </w:tc>
@@ -1031,8 +1044,6 @@
       <w:r>
         <w:t>Team structure</w:t>
       </w:r>
-      <w:bookmarkStart w:id="0" w:name="_GoBack"/>
-      <w:bookmarkEnd w:id="0"/>
     </w:p>
     <w:sdt>
       <w:sdtPr>
@@ -1088,10 +1099,7 @@
         <w:pStyle w:val="Heading3"/>
       </w:pPr>
       <w:r>
-        <w:t xml:space="preserve">Team roles and </w:t>
-      </w:r>
-      <w:r>
-        <w:t>responsibilities</w:t>
+        <w:t>Team roles and responsibilities</w:t>
       </w:r>
     </w:p>
     <w:sdt>
@@ -1146,10 +1154,7 @@
             <w:pStyle w:val="ListBullet"/>
           </w:pPr>
           <w:r>
-            <w:t>[List all potential problems that might arise during the project, and list their causes, symptoms, conseque</w:t>
-          </w:r>
-          <w:r>
-            <w:t>nces, and possible solutions.]</w:t>
+            <w:t>[List all potential problems that might arise during the project, and list their causes, symptoms, consequences, and possible solutions.]</w:t>
           </w:r>
         </w:p>
       </w:sdtContent>
@@ -1203,10 +1208,7 @@
       <w:sdtContent>
         <w:p>
           <w:r>
-            <w:t xml:space="preserve">[In </w:t>
-          </w:r>
-          <w:r>
-            <w:t>the following table, track the risks and issues that you identified.]</w:t>
+            <w:t>[In the following table, track the risks and issues that you identified.]</w:t>
           </w:r>
         </w:p>
       </w:sdtContent>
@@ -1534,10 +1536,7 @@
       <w:sdtContent>
         <w:p>
           <w:r>
-            <w:t>[Describe the process that your team will</w:t>
-          </w:r>
-          <w:r>
-            <w:t xml:space="preserve"> follow to document and approve changes to the project. If your team uses a change control document, identify how and when team members should fill it out.]</w:t>
+            <w:t>[Describe the process that your team will follow to document and approve changes to the project. If your team uses a change control document, identify how and when team members should fill it out.]</w:t>
           </w:r>
         </w:p>
       </w:sdtContent>
@@ -1583,7 +1582,7 @@
             <wp:cNvGraphicFramePr/>
             <a:graphic xmlns:a="http://schemas.openxmlformats.org/drawingml/2006/main">
               <a:graphicData uri="http://schemas.openxmlformats.org/drawingml/2006/diagram">
-                <dgm:relIds xmlns:dgm="http://schemas.openxmlformats.org/drawingml/2006/diagram" xmlns:r="http://schemas.openxmlformats.org/officeDocument/2006/relationships" r:dm="rId10" r:lo="rId11" r:qs="rId12" r:cs="rId13"/>
+                <dgm:relIds xmlns:dgm="http://schemas.openxmlformats.org/drawingml/2006/diagram" xmlns:r="http://schemas.openxmlformats.org/officeDocument/2006/relationships" r:dm="rId12" r:lo="rId13" r:qs="rId14" r:cs="rId15"/>
               </a:graphicData>
             </a:graphic>
           </wp:inline>
@@ -1608,8 +1607,13 @@
     </w:p>
     <w:p>
       <w:r>
-        <w:t>BLAW blaw</w:t>
+        <w:t xml:space="preserve">BLAW </w:t>
       </w:r>
+      <w:proofErr w:type="spellStart"/>
+      <w:r>
+        <w:t>blaw</w:t>
+      </w:r>
+      <w:proofErr w:type="spellEnd"/>
     </w:p>
     <w:p>
       <w:pPr>
@@ -1620,9 +1624,13 @@
       </w:r>
     </w:p>
     <w:p>
+      <w:proofErr w:type="spellStart"/>
+      <w:proofErr w:type="gramStart"/>
       <w:r>
         <w:t>gdfgdfg</w:t>
       </w:r>
+      <w:proofErr w:type="spellEnd"/>
+      <w:proofErr w:type="gramEnd"/>
     </w:p>
     <w:p>
       <w:pPr>
@@ -1633,9 +1641,13 @@
       </w:r>
     </w:p>
     <w:p>
+      <w:proofErr w:type="spellStart"/>
+      <w:proofErr w:type="gramStart"/>
       <w:r>
         <w:t>dfhfddfh</w:t>
       </w:r>
+      <w:proofErr w:type="spellEnd"/>
+      <w:proofErr w:type="gramEnd"/>
     </w:p>
     <w:p>
       <w:pPr>
@@ -1646,9 +1658,13 @@
       </w:r>
     </w:p>
     <w:p>
+      <w:proofErr w:type="spellStart"/>
+      <w:proofErr w:type="gramStart"/>
       <w:r>
         <w:t>gfdgdfg</w:t>
       </w:r>
+      <w:proofErr w:type="spellEnd"/>
+      <w:proofErr w:type="gramEnd"/>
     </w:p>
     <w:p>
       <w:pPr>
@@ -1667,9 +1683,13 @@
       </w:r>
     </w:p>
     <w:p>
+      <w:proofErr w:type="spellStart"/>
+      <w:proofErr w:type="gramStart"/>
       <w:r>
         <w:t>hfggh</w:t>
       </w:r>
+      <w:proofErr w:type="spellEnd"/>
+      <w:proofErr w:type="gramEnd"/>
     </w:p>
     <w:p>
       <w:pPr>
@@ -1680,9 +1700,13 @@
       </w:r>
     </w:p>
     <w:p>
+      <w:proofErr w:type="spellStart"/>
+      <w:proofErr w:type="gramStart"/>
       <w:r>
         <w:t>gfhfgh</w:t>
       </w:r>
+      <w:proofErr w:type="spellEnd"/>
+      <w:proofErr w:type="gramEnd"/>
     </w:p>
     <w:p>
       <w:pPr>
@@ -1694,9 +1718,13 @@
       </w:r>
     </w:p>
     <w:p>
+      <w:proofErr w:type="spellStart"/>
+      <w:proofErr w:type="gramStart"/>
       <w:r>
         <w:t>dfggdfg</w:t>
       </w:r>
+      <w:proofErr w:type="spellEnd"/>
+      <w:proofErr w:type="gramEnd"/>
     </w:p>
     <w:p/>
     <w:p>
@@ -1732,8 +1760,8 @@
       </w:r>
     </w:p>
     <w:sectPr>
-      <w:headerReference w:type="default" r:id="rId15"/>
-      <w:footerReference w:type="default" r:id="rId16"/>
+      <w:headerReference w:type="default" r:id="rId17"/>
+      <w:footerReference w:type="default" r:id="rId18"/>
       <w:pgSz w:w="12240" w:h="15840"/>
       <w:pgMar w:top="1440" w:right="1440" w:bottom="1440" w:left="1440" w:header="720" w:footer="720" w:gutter="0"/>
       <w:pgNumType w:start="0"/>
@@ -1789,7 +1817,6 @@
           <w:alias w:val="Date"/>
           <w:tag w:val=""/>
           <w:id w:val="-600561709"/>
-          <w:placeholder/>
           <w:dataBinding w:prefixMappings="xmlns:ns0='http://schemas.microsoft.com/office/2006/coverPageProps' " w:xpath="/ns0:CoverPageProperties[1]/ns0:PublishDate[1]" w:storeItemID="{55AF091B-3C7A-41E3-B477-F2FDAA23CFDA}"/>
           <w:date w:fullDate="2015-03-23T00:00:00Z">
             <w:dateFormat w:val="M/d/yyyy"/>
@@ -1820,7 +1847,6 @@
           <w:alias w:val="Title"/>
           <w:tag w:val=""/>
           <w:id w:val="1374816167"/>
-          <w:placeholder/>
           <w:dataBinding w:prefixMappings="xmlns:ns0='http://purl.org/dc/elements/1.1/' xmlns:ns1='http://schemas.openxmlformats.org/package/2006/metadata/core-properties' " w:xpath="/ns1:coreProperties[1]/ns0:title[1]" w:storeItemID="{6C3C8BC8-F283-45AE-878A-BAB7291924A1}"/>
           <w:text/>
         </w:sdtPr>
@@ -1864,7 +1890,7 @@
             <w:rPr>
               <w:noProof/>
             </w:rPr>
-            <w:t>2</w:t>
+            <w:t>3</w:t>
           </w:r>
           <w:r>
             <w:fldChar w:fldCharType="end"/>
@@ -6079,69 +6105,69 @@
   </dgm:ptLst>
   <dgm:cxnLst>
     <dgm:cxn modelId="{BBABAA92-BF4B-4AB4-B898-09F8775F2571}" srcId="{5F5EF533-8890-43C2-9251-BC18309D7A9B}" destId="{C7FEE510-75DB-41D2-B038-415A7DD3BED5}" srcOrd="4" destOrd="0" parTransId="{8DF144CA-34FF-47AA-9E97-9034CD6CAE66}" sibTransId="{59BF4A90-79BC-4B41-A4A0-4509FCC31C99}"/>
-    <dgm:cxn modelId="{747E8BC5-763E-41B8-94F1-C8CB2EDF63BE}" type="presOf" srcId="{C7FEE510-75DB-41D2-B038-415A7DD3BED5}" destId="{D6E821EF-46B5-4B08-8D91-176ED527E293}" srcOrd="0" destOrd="0" presId="urn:microsoft.com/office/officeart/2005/8/layout/bProcess2"/>
-    <dgm:cxn modelId="{4A25D9BA-202F-4436-B603-3DE0664CCB80}" type="presOf" srcId="{4CD078A2-7D7E-406B-B916-C8A779A55665}" destId="{41FC22DD-101A-44E2-8F59-B85CA74176A0}" srcOrd="0" destOrd="0" presId="urn:microsoft.com/office/officeart/2005/8/layout/bProcess2"/>
-    <dgm:cxn modelId="{23687059-4903-4244-9BC3-74AC8E69B0CE}" type="presOf" srcId="{D9A7425D-1661-4CC6-AA40-EF8A264DBFE1}" destId="{8BAEC278-8EC1-4140-A266-5F050A34490A}" srcOrd="0" destOrd="0" presId="urn:microsoft.com/office/officeart/2005/8/layout/bProcess2"/>
+    <dgm:cxn modelId="{D2564CC7-0027-40F1-8C2B-689E6013278E}" type="presOf" srcId="{B1DF718E-40A7-4C61-AC50-37857A162543}" destId="{CCF497C6-7370-4547-95B3-F2836A4FFC6E}" srcOrd="0" destOrd="0" presId="urn:microsoft.com/office/officeart/2005/8/layout/bProcess2"/>
     <dgm:cxn modelId="{720BA6D1-E4CE-43A2-ADEE-740B119217C1}" srcId="{5F5EF533-8890-43C2-9251-BC18309D7A9B}" destId="{7AA80DEC-332B-4AB0-9145-E10C7C2B005D}" srcOrd="7" destOrd="0" parTransId="{D9DFE218-1661-4DD2-B56E-305A241FC488}" sibTransId="{73C2C72A-6512-4CCA-AB71-BE549A44EB9B}"/>
-    <dgm:cxn modelId="{D7BA111D-776F-4369-8DE4-7F1353A27246}" type="presOf" srcId="{248F521B-264E-456A-80CC-3AEA42593A66}" destId="{10CC82A1-FACD-4608-9311-93CB9274DEF0}" srcOrd="0" destOrd="0" presId="urn:microsoft.com/office/officeart/2005/8/layout/bProcess2"/>
-    <dgm:cxn modelId="{AD849EBA-06A9-4978-8358-91775C5169AD}" type="presOf" srcId="{F95F990C-F834-4227-B32C-6569F6E74360}" destId="{323EB612-393F-489E-A4FF-3C22C972D3AB}" srcOrd="0" destOrd="0" presId="urn:microsoft.com/office/officeart/2005/8/layout/bProcess2"/>
+    <dgm:cxn modelId="{DEAB19F2-8012-4CCD-9A21-327D6F31FBE9}" type="presOf" srcId="{73C2C72A-6512-4CCA-AB71-BE549A44EB9B}" destId="{43E64A08-AA8B-4EF7-8A4B-8BBCF3FAA20B}" srcOrd="0" destOrd="0" presId="urn:microsoft.com/office/officeart/2005/8/layout/bProcess2"/>
+    <dgm:cxn modelId="{919CE873-A533-4CF6-A1F7-1146E0721B9D}" type="presOf" srcId="{7AA80DEC-332B-4AB0-9145-E10C7C2B005D}" destId="{2176A541-A4AF-42CA-9AA4-27E3ECBEE899}" srcOrd="0" destOrd="0" presId="urn:microsoft.com/office/officeart/2005/8/layout/bProcess2"/>
     <dgm:cxn modelId="{B573A21D-5299-4A12-9548-48E63BE2CB70}" srcId="{5F5EF533-8890-43C2-9251-BC18309D7A9B}" destId="{3EAFABAB-4325-4B63-A6A1-59E5CD5AA2EB}" srcOrd="0" destOrd="0" parTransId="{DCCBC4FB-8C74-4C4E-A6B4-73B838157AEB}" sibTransId="{12173DE2-8D04-4451-96B1-C02681355451}"/>
-    <dgm:cxn modelId="{4EC8E79D-4768-43C1-AB36-B5FAA7AB0F86}" type="presOf" srcId="{3EAFABAB-4325-4B63-A6A1-59E5CD5AA2EB}" destId="{5E246B15-78B7-4428-A8CE-ADAFDCFDF9EE}" srcOrd="0" destOrd="0" presId="urn:microsoft.com/office/officeart/2005/8/layout/bProcess2"/>
-    <dgm:cxn modelId="{4B8015D0-9EB4-4C7B-AC5C-9C054DB2270D}" type="presOf" srcId="{5A0913B9-A546-4083-98F6-8B57817AB013}" destId="{13388500-9C91-4F70-8D57-7AFD5EB612D5}" srcOrd="0" destOrd="0" presId="urn:microsoft.com/office/officeart/2005/8/layout/bProcess2"/>
-    <dgm:cxn modelId="{01554E79-CE70-447E-89DD-94391895BFC2}" type="presOf" srcId="{F05C45FC-72FF-4161-9144-2CE230DC88B2}" destId="{21E30398-0F1A-4B0F-BFCB-462DC1D2CEE8}" srcOrd="0" destOrd="0" presId="urn:microsoft.com/office/officeart/2005/8/layout/bProcess2"/>
-    <dgm:cxn modelId="{99E0BDF5-6E5D-48A8-A7CA-3B0E45D38630}" type="presOf" srcId="{59BF4A90-79BC-4B41-A4A0-4509FCC31C99}" destId="{16385907-F8DC-4926-B11C-333A95CEA95C}" srcOrd="0" destOrd="0" presId="urn:microsoft.com/office/officeart/2005/8/layout/bProcess2"/>
-    <dgm:cxn modelId="{ABF76B21-F55B-4857-B80D-9D5FDA74C353}" type="presOf" srcId="{B1DF718E-40A7-4C61-AC50-37857A162543}" destId="{CCF497C6-7370-4547-95B3-F2836A4FFC6E}" srcOrd="0" destOrd="0" presId="urn:microsoft.com/office/officeart/2005/8/layout/bProcess2"/>
+    <dgm:cxn modelId="{1A65F13A-CB5A-4286-860F-BA3FAAC29A61}" type="presOf" srcId="{5F5EF533-8890-43C2-9251-BC18309D7A9B}" destId="{4D09EE0F-4F40-40AF-BB67-6095B6EC9AF6}" srcOrd="0" destOrd="0" presId="urn:microsoft.com/office/officeart/2005/8/layout/bProcess2"/>
+    <dgm:cxn modelId="{11588A0D-CACD-49FF-ACFF-D2B9D335D4A0}" type="presOf" srcId="{C8AD00CD-23A7-4841-A0C5-E7E910F3B9B8}" destId="{996D7D3F-C408-43C8-97CC-2CFDFDAE0E7F}" srcOrd="0" destOrd="0" presId="urn:microsoft.com/office/officeart/2005/8/layout/bProcess2"/>
+    <dgm:cxn modelId="{1D2E0B4D-D87C-4034-8483-1934B8B217B3}" type="presOf" srcId="{EBC5ADF7-3FC0-4FE1-BAC5-A441E043A10C}" destId="{8AAE00EA-225A-4D70-B62C-7F5FA8741547}" srcOrd="0" destOrd="0" presId="urn:microsoft.com/office/officeart/2005/8/layout/bProcess2"/>
+    <dgm:cxn modelId="{0C64E034-6A26-4584-88CF-D877F298CE49}" type="presOf" srcId="{5A0913B9-A546-4083-98F6-8B57817AB013}" destId="{13388500-9C91-4F70-8D57-7AFD5EB612D5}" srcOrd="0" destOrd="0" presId="urn:microsoft.com/office/officeart/2005/8/layout/bProcess2"/>
     <dgm:cxn modelId="{BA386544-47AC-452A-8CBD-2BEA232229E4}" srcId="{5F5EF533-8890-43C2-9251-BC18309D7A9B}" destId="{F05C45FC-72FF-4161-9144-2CE230DC88B2}" srcOrd="2" destOrd="0" parTransId="{8E373D86-D834-4E1F-A805-FC1220459645}" sibTransId="{F95F990C-F834-4227-B32C-6569F6E74360}"/>
     <dgm:cxn modelId="{EFAE003F-42D1-4D3F-BDDE-C2E0946FAD3D}" srcId="{5F5EF533-8890-43C2-9251-BC18309D7A9B}" destId="{C8AD00CD-23A7-4841-A0C5-E7E910F3B9B8}" srcOrd="1" destOrd="0" parTransId="{75D06C95-0DD4-405C-9233-DC4A7F075F13}" sibTransId="{EBC5ADF7-3FC0-4FE1-BAC5-A441E043A10C}"/>
-    <dgm:cxn modelId="{68C92CAD-C28B-4316-BC8D-6904411E5728}" type="presOf" srcId="{E5F5828B-598E-478B-9DDD-F59DB72CBF80}" destId="{882E5D02-EDC1-4E24-92D6-4D6C25583567}" srcOrd="0" destOrd="0" presId="urn:microsoft.com/office/officeart/2005/8/layout/bProcess2"/>
-    <dgm:cxn modelId="{59737BB1-5161-4658-BDC6-072A99F07680}" type="presOf" srcId="{73C2C72A-6512-4CCA-AB71-BE549A44EB9B}" destId="{43E64A08-AA8B-4EF7-8A4B-8BBCF3FAA20B}" srcOrd="0" destOrd="0" presId="urn:microsoft.com/office/officeart/2005/8/layout/bProcess2"/>
-    <dgm:cxn modelId="{24257EA2-1A43-4BDC-BC90-61641B77C6E5}" type="presOf" srcId="{C75C6B79-5FB5-4C1F-8AB8-26ACCFF8EDEB}" destId="{7A2912F9-47B0-40E5-A90D-969701FA0580}" srcOrd="0" destOrd="0" presId="urn:microsoft.com/office/officeart/2005/8/layout/bProcess2"/>
+    <dgm:cxn modelId="{53D70CEE-09AE-4751-B12C-53BB0C9931E5}" type="presOf" srcId="{E5F5828B-598E-478B-9DDD-F59DB72CBF80}" destId="{882E5D02-EDC1-4E24-92D6-4D6C25583567}" srcOrd="0" destOrd="0" presId="urn:microsoft.com/office/officeart/2005/8/layout/bProcess2"/>
+    <dgm:cxn modelId="{E3CFB724-D7C4-4037-A881-1829EFBA783B}" type="presOf" srcId="{F95F990C-F834-4227-B32C-6569F6E74360}" destId="{323EB612-393F-489E-A4FF-3C22C972D3AB}" srcOrd="0" destOrd="0" presId="urn:microsoft.com/office/officeart/2005/8/layout/bProcess2"/>
+    <dgm:cxn modelId="{4DD68C39-28E6-44CC-9FB8-083EFFEC4DB5}" type="presOf" srcId="{12173DE2-8D04-4451-96B1-C02681355451}" destId="{CFFF0978-1087-4796-80EC-A5B50836ED96}" srcOrd="0" destOrd="0" presId="urn:microsoft.com/office/officeart/2005/8/layout/bProcess2"/>
+    <dgm:cxn modelId="{BEF8AEB0-C29B-480C-B8B9-C84EBC736CD3}" type="presOf" srcId="{C75C6B79-5FB5-4C1F-8AB8-26ACCFF8EDEB}" destId="{7A2912F9-47B0-40E5-A90D-969701FA0580}" srcOrd="0" destOrd="0" presId="urn:microsoft.com/office/officeart/2005/8/layout/bProcess2"/>
     <dgm:cxn modelId="{4D10863D-D032-4F84-A569-F6127B772CD5}" srcId="{5F5EF533-8890-43C2-9251-BC18309D7A9B}" destId="{5A0913B9-A546-4083-98F6-8B57817AB013}" srcOrd="6" destOrd="0" parTransId="{3C8B8EB6-28A2-4D2B-8121-A15890B67B28}" sibTransId="{C75C6B79-5FB5-4C1F-8AB8-26ACCFF8EDEB}"/>
+    <dgm:cxn modelId="{B89448AF-981B-4ED0-9676-D44BE231413F}" type="presOf" srcId="{3EAFABAB-4325-4B63-A6A1-59E5CD5AA2EB}" destId="{5E246B15-78B7-4428-A8CE-ADAFDCFDF9EE}" srcOrd="0" destOrd="0" presId="urn:microsoft.com/office/officeart/2005/8/layout/bProcess2"/>
+    <dgm:cxn modelId="{131B3E68-DC12-40E4-8A47-E7AC15813BA6}" type="presOf" srcId="{F05C45FC-72FF-4161-9144-2CE230DC88B2}" destId="{21E30398-0F1A-4B0F-BFCB-462DC1D2CEE8}" srcOrd="0" destOrd="0" presId="urn:microsoft.com/office/officeart/2005/8/layout/bProcess2"/>
     <dgm:cxn modelId="{6A8B4756-68CB-43CD-B4F9-D66FE359AE0D}" srcId="{5F5EF533-8890-43C2-9251-BC18309D7A9B}" destId="{D9A7425D-1661-4CC6-AA40-EF8A264DBFE1}" srcOrd="3" destOrd="0" parTransId="{370C0090-2F0D-404F-803A-FFC32035E168}" sibTransId="{B1DF718E-40A7-4C61-AC50-37857A162543}"/>
     <dgm:cxn modelId="{CB161D61-7729-46A9-AC8E-336F1D888E1C}" srcId="{5F5EF533-8890-43C2-9251-BC18309D7A9B}" destId="{E5F5828B-598E-478B-9DDD-F59DB72CBF80}" srcOrd="8" destOrd="0" parTransId="{45F0F9BE-FEC3-4A06-80EB-A3AF384D26AB}" sibTransId="{30B7220B-F83F-4832-8235-96E2E3ED5086}"/>
-    <dgm:cxn modelId="{C57DA5BD-E146-44F0-B215-BF6C581967EF}" type="presOf" srcId="{5F5EF533-8890-43C2-9251-BC18309D7A9B}" destId="{4D09EE0F-4F40-40AF-BB67-6095B6EC9AF6}" srcOrd="0" destOrd="0" presId="urn:microsoft.com/office/officeart/2005/8/layout/bProcess2"/>
-    <dgm:cxn modelId="{B6D9E24E-7468-49F4-95BC-87606C4B5C82}" type="presOf" srcId="{EBC5ADF7-3FC0-4FE1-BAC5-A441E043A10C}" destId="{8AAE00EA-225A-4D70-B62C-7F5FA8741547}" srcOrd="0" destOrd="0" presId="urn:microsoft.com/office/officeart/2005/8/layout/bProcess2"/>
-    <dgm:cxn modelId="{DD49595D-CEB6-4228-A7B7-D37FFD9FED51}" type="presOf" srcId="{7AA80DEC-332B-4AB0-9145-E10C7C2B005D}" destId="{2176A541-A4AF-42CA-9AA4-27E3ECBEE899}" srcOrd="0" destOrd="0" presId="urn:microsoft.com/office/officeart/2005/8/layout/bProcess2"/>
-    <dgm:cxn modelId="{75DDB208-677A-410E-A769-DFC9086F35D5}" type="presOf" srcId="{12173DE2-8D04-4451-96B1-C02681355451}" destId="{CFFF0978-1087-4796-80EC-A5B50836ED96}" srcOrd="0" destOrd="0" presId="urn:microsoft.com/office/officeart/2005/8/layout/bProcess2"/>
+    <dgm:cxn modelId="{4B8151D1-617D-4D90-89BD-1E796E473CB0}" type="presOf" srcId="{59BF4A90-79BC-4B41-A4A0-4509FCC31C99}" destId="{16385907-F8DC-4926-B11C-333A95CEA95C}" srcOrd="0" destOrd="0" presId="urn:microsoft.com/office/officeart/2005/8/layout/bProcess2"/>
+    <dgm:cxn modelId="{5CE0705C-4F53-475F-9A42-F48D00171123}" type="presOf" srcId="{4CD078A2-7D7E-406B-B916-C8A779A55665}" destId="{41FC22DD-101A-44E2-8F59-B85CA74176A0}" srcOrd="0" destOrd="0" presId="urn:microsoft.com/office/officeart/2005/8/layout/bProcess2"/>
+    <dgm:cxn modelId="{5BC84937-2282-4E21-8645-22A3D41A429A}" type="presOf" srcId="{248F521B-264E-456A-80CC-3AEA42593A66}" destId="{10CC82A1-FACD-4608-9311-93CB9274DEF0}" srcOrd="0" destOrd="0" presId="urn:microsoft.com/office/officeart/2005/8/layout/bProcess2"/>
+    <dgm:cxn modelId="{EFAECEAE-376F-478A-A354-7F5F5267E81B}" type="presOf" srcId="{D9A7425D-1661-4CC6-AA40-EF8A264DBFE1}" destId="{8BAEC278-8EC1-4140-A266-5F050A34490A}" srcOrd="0" destOrd="0" presId="urn:microsoft.com/office/officeart/2005/8/layout/bProcess2"/>
     <dgm:cxn modelId="{3D3A0AB1-C26C-4C88-813C-B4C64D3F0E69}" srcId="{5F5EF533-8890-43C2-9251-BC18309D7A9B}" destId="{248F521B-264E-456A-80CC-3AEA42593A66}" srcOrd="5" destOrd="0" parTransId="{1A5F9845-FDF0-4799-BBA0-4B3B4C72FE3A}" sibTransId="{4CD078A2-7D7E-406B-B916-C8A779A55665}"/>
-    <dgm:cxn modelId="{F8BC1722-7E92-4DE1-BA24-A599B8B0C9DA}" type="presOf" srcId="{C8AD00CD-23A7-4841-A0C5-E7E910F3B9B8}" destId="{996D7D3F-C408-43C8-97CC-2CFDFDAE0E7F}" srcOrd="0" destOrd="0" presId="urn:microsoft.com/office/officeart/2005/8/layout/bProcess2"/>
-    <dgm:cxn modelId="{A67F47E3-1845-4263-BD06-9685F943E68A}" type="presParOf" srcId="{4D09EE0F-4F40-40AF-BB67-6095B6EC9AF6}" destId="{5E246B15-78B7-4428-A8CE-ADAFDCFDF9EE}" srcOrd="0" destOrd="0" presId="urn:microsoft.com/office/officeart/2005/8/layout/bProcess2"/>
-    <dgm:cxn modelId="{80431C69-80A2-490A-AAED-5E559072DE01}" type="presParOf" srcId="{4D09EE0F-4F40-40AF-BB67-6095B6EC9AF6}" destId="{CFFF0978-1087-4796-80EC-A5B50836ED96}" srcOrd="1" destOrd="0" presId="urn:microsoft.com/office/officeart/2005/8/layout/bProcess2"/>
-    <dgm:cxn modelId="{017047EA-62A8-4830-873C-141D26AE949D}" type="presParOf" srcId="{4D09EE0F-4F40-40AF-BB67-6095B6EC9AF6}" destId="{963252A6-668D-4E1D-AFFF-C095731CC5F5}" srcOrd="2" destOrd="0" presId="urn:microsoft.com/office/officeart/2005/8/layout/bProcess2"/>
-    <dgm:cxn modelId="{09A62C9A-EA25-458D-AEE1-1407B893DCF8}" type="presParOf" srcId="{963252A6-668D-4E1D-AFFF-C095731CC5F5}" destId="{B462F0F6-DED5-4341-8C8D-9643CED875DE}" srcOrd="0" destOrd="0" presId="urn:microsoft.com/office/officeart/2005/8/layout/bProcess2"/>
-    <dgm:cxn modelId="{ADC5846C-70FA-47E4-81D9-FC73FF439D00}" type="presParOf" srcId="{963252A6-668D-4E1D-AFFF-C095731CC5F5}" destId="{996D7D3F-C408-43C8-97CC-2CFDFDAE0E7F}" srcOrd="1" destOrd="0" presId="urn:microsoft.com/office/officeart/2005/8/layout/bProcess2"/>
-    <dgm:cxn modelId="{9AB6E8C6-79BC-494D-B5D0-EE441EB36F4E}" type="presParOf" srcId="{4D09EE0F-4F40-40AF-BB67-6095B6EC9AF6}" destId="{8AAE00EA-225A-4D70-B62C-7F5FA8741547}" srcOrd="3" destOrd="0" presId="urn:microsoft.com/office/officeart/2005/8/layout/bProcess2"/>
-    <dgm:cxn modelId="{87290B2F-1E36-4A25-888B-C39AC4FC6BDA}" type="presParOf" srcId="{4D09EE0F-4F40-40AF-BB67-6095B6EC9AF6}" destId="{D0D015C8-F9C7-485E-A004-67D91FE3E245}" srcOrd="4" destOrd="0" presId="urn:microsoft.com/office/officeart/2005/8/layout/bProcess2"/>
-    <dgm:cxn modelId="{F9179204-1B0C-4417-86C6-6CAA6D375184}" type="presParOf" srcId="{D0D015C8-F9C7-485E-A004-67D91FE3E245}" destId="{6388F228-671D-4B38-A104-9943A477BEB2}" srcOrd="0" destOrd="0" presId="urn:microsoft.com/office/officeart/2005/8/layout/bProcess2"/>
-    <dgm:cxn modelId="{14270EF1-2CEF-420A-81CC-A708644D56DC}" type="presParOf" srcId="{D0D015C8-F9C7-485E-A004-67D91FE3E245}" destId="{21E30398-0F1A-4B0F-BFCB-462DC1D2CEE8}" srcOrd="1" destOrd="0" presId="urn:microsoft.com/office/officeart/2005/8/layout/bProcess2"/>
-    <dgm:cxn modelId="{6D956DAE-C7A1-4002-B720-318ABF0F05E3}" type="presParOf" srcId="{4D09EE0F-4F40-40AF-BB67-6095B6EC9AF6}" destId="{323EB612-393F-489E-A4FF-3C22C972D3AB}" srcOrd="5" destOrd="0" presId="urn:microsoft.com/office/officeart/2005/8/layout/bProcess2"/>
-    <dgm:cxn modelId="{37692AF5-3B53-4BAD-9399-08FC571AC281}" type="presParOf" srcId="{4D09EE0F-4F40-40AF-BB67-6095B6EC9AF6}" destId="{8C867255-5D10-4359-8E36-D57C51B83F99}" srcOrd="6" destOrd="0" presId="urn:microsoft.com/office/officeart/2005/8/layout/bProcess2"/>
-    <dgm:cxn modelId="{267E7E84-4307-450C-82DD-BF19D2C645F1}" type="presParOf" srcId="{8C867255-5D10-4359-8E36-D57C51B83F99}" destId="{DAD16240-BB12-4AFD-B579-EA82DE4FD590}" srcOrd="0" destOrd="0" presId="urn:microsoft.com/office/officeart/2005/8/layout/bProcess2"/>
-    <dgm:cxn modelId="{465AA859-61B2-46CF-BCB9-24FD935E5B49}" type="presParOf" srcId="{8C867255-5D10-4359-8E36-D57C51B83F99}" destId="{8BAEC278-8EC1-4140-A266-5F050A34490A}" srcOrd="1" destOrd="0" presId="urn:microsoft.com/office/officeart/2005/8/layout/bProcess2"/>
-    <dgm:cxn modelId="{17B11406-F9A8-4413-9DFB-F779BA76F896}" type="presParOf" srcId="{4D09EE0F-4F40-40AF-BB67-6095B6EC9AF6}" destId="{CCF497C6-7370-4547-95B3-F2836A4FFC6E}" srcOrd="7" destOrd="0" presId="urn:microsoft.com/office/officeart/2005/8/layout/bProcess2"/>
-    <dgm:cxn modelId="{CDA796B4-77DD-4D59-880C-42F2673C91D7}" type="presParOf" srcId="{4D09EE0F-4F40-40AF-BB67-6095B6EC9AF6}" destId="{F661E5FE-302D-43B8-A614-2A367793282B}" srcOrd="8" destOrd="0" presId="urn:microsoft.com/office/officeart/2005/8/layout/bProcess2"/>
-    <dgm:cxn modelId="{00E1B526-E0F4-428E-B552-F83904745818}" type="presParOf" srcId="{F661E5FE-302D-43B8-A614-2A367793282B}" destId="{83AC0555-068C-4F33-B528-5D0FF4029CE7}" srcOrd="0" destOrd="0" presId="urn:microsoft.com/office/officeart/2005/8/layout/bProcess2"/>
-    <dgm:cxn modelId="{36BC891A-02D0-469A-A912-91BF445C3F0A}" type="presParOf" srcId="{F661E5FE-302D-43B8-A614-2A367793282B}" destId="{D6E821EF-46B5-4B08-8D91-176ED527E293}" srcOrd="1" destOrd="0" presId="urn:microsoft.com/office/officeart/2005/8/layout/bProcess2"/>
-    <dgm:cxn modelId="{B82905B7-C192-4944-8F83-F10DE55B061C}" type="presParOf" srcId="{4D09EE0F-4F40-40AF-BB67-6095B6EC9AF6}" destId="{16385907-F8DC-4926-B11C-333A95CEA95C}" srcOrd="9" destOrd="0" presId="urn:microsoft.com/office/officeart/2005/8/layout/bProcess2"/>
-    <dgm:cxn modelId="{19D50582-C8C5-4E8B-A087-B9B28ECA42A5}" type="presParOf" srcId="{4D09EE0F-4F40-40AF-BB67-6095B6EC9AF6}" destId="{3A7A5E1D-3CCF-4631-A502-77B66954F926}" srcOrd="10" destOrd="0" presId="urn:microsoft.com/office/officeart/2005/8/layout/bProcess2"/>
-    <dgm:cxn modelId="{014C0CAE-7673-4961-AF18-648A72DE54C5}" type="presParOf" srcId="{3A7A5E1D-3CCF-4631-A502-77B66954F926}" destId="{4D8D6F87-C1C2-4803-A697-59737690DCE8}" srcOrd="0" destOrd="0" presId="urn:microsoft.com/office/officeart/2005/8/layout/bProcess2"/>
-    <dgm:cxn modelId="{36097F35-998A-4A7F-8C2B-31BA8C244291}" type="presParOf" srcId="{3A7A5E1D-3CCF-4631-A502-77B66954F926}" destId="{10CC82A1-FACD-4608-9311-93CB9274DEF0}" srcOrd="1" destOrd="0" presId="urn:microsoft.com/office/officeart/2005/8/layout/bProcess2"/>
-    <dgm:cxn modelId="{74BD47A5-1D7D-49F5-AC22-6ECCE1AE081C}" type="presParOf" srcId="{4D09EE0F-4F40-40AF-BB67-6095B6EC9AF6}" destId="{41FC22DD-101A-44E2-8F59-B85CA74176A0}" srcOrd="11" destOrd="0" presId="urn:microsoft.com/office/officeart/2005/8/layout/bProcess2"/>
-    <dgm:cxn modelId="{2D4EF7D2-C727-410F-A673-168663C32EC1}" type="presParOf" srcId="{4D09EE0F-4F40-40AF-BB67-6095B6EC9AF6}" destId="{9787DED2-F42F-4DF7-AD1C-241D926DA609}" srcOrd="12" destOrd="0" presId="urn:microsoft.com/office/officeart/2005/8/layout/bProcess2"/>
-    <dgm:cxn modelId="{2B5767CE-9D31-4780-A41C-DCD7A64806D9}" type="presParOf" srcId="{9787DED2-F42F-4DF7-AD1C-241D926DA609}" destId="{65150A94-F9DF-4B2F-86FD-6162716E120A}" srcOrd="0" destOrd="0" presId="urn:microsoft.com/office/officeart/2005/8/layout/bProcess2"/>
-    <dgm:cxn modelId="{369ED7FC-5396-40E6-AB5A-CEE4B908AB50}" type="presParOf" srcId="{9787DED2-F42F-4DF7-AD1C-241D926DA609}" destId="{13388500-9C91-4F70-8D57-7AFD5EB612D5}" srcOrd="1" destOrd="0" presId="urn:microsoft.com/office/officeart/2005/8/layout/bProcess2"/>
-    <dgm:cxn modelId="{8D6D16D9-255A-4EAC-A127-D90AA6048E24}" type="presParOf" srcId="{4D09EE0F-4F40-40AF-BB67-6095B6EC9AF6}" destId="{7A2912F9-47B0-40E5-A90D-969701FA0580}" srcOrd="13" destOrd="0" presId="urn:microsoft.com/office/officeart/2005/8/layout/bProcess2"/>
-    <dgm:cxn modelId="{F33AC7C8-D09B-4C87-8A39-9E03D2814B97}" type="presParOf" srcId="{4D09EE0F-4F40-40AF-BB67-6095B6EC9AF6}" destId="{300D567A-FADF-4874-A88B-B71F37C5B26C}" srcOrd="14" destOrd="0" presId="urn:microsoft.com/office/officeart/2005/8/layout/bProcess2"/>
-    <dgm:cxn modelId="{D941BE48-B101-4ED3-9AF7-62EAFA6429D3}" type="presParOf" srcId="{300D567A-FADF-4874-A88B-B71F37C5B26C}" destId="{E6F81A7F-FBCD-45AE-BCBF-71A58CF54E1D}" srcOrd="0" destOrd="0" presId="urn:microsoft.com/office/officeart/2005/8/layout/bProcess2"/>
-    <dgm:cxn modelId="{467D0E6F-76D3-40C6-950C-062144A800A5}" type="presParOf" srcId="{300D567A-FADF-4874-A88B-B71F37C5B26C}" destId="{2176A541-A4AF-42CA-9AA4-27E3ECBEE899}" srcOrd="1" destOrd="0" presId="urn:microsoft.com/office/officeart/2005/8/layout/bProcess2"/>
-    <dgm:cxn modelId="{1B4F4F33-CDBC-4FD5-BD32-71AAEA85F8A4}" type="presParOf" srcId="{4D09EE0F-4F40-40AF-BB67-6095B6EC9AF6}" destId="{43E64A08-AA8B-4EF7-8A4B-8BBCF3FAA20B}" srcOrd="15" destOrd="0" presId="urn:microsoft.com/office/officeart/2005/8/layout/bProcess2"/>
-    <dgm:cxn modelId="{78DFE2B9-7C71-47C9-B93F-776B17F19D8E}" type="presParOf" srcId="{4D09EE0F-4F40-40AF-BB67-6095B6EC9AF6}" destId="{882E5D02-EDC1-4E24-92D6-4D6C25583567}" srcOrd="16" destOrd="0" presId="urn:microsoft.com/office/officeart/2005/8/layout/bProcess2"/>
+    <dgm:cxn modelId="{11B8810B-69C7-46D8-9449-6CDDE2D38049}" type="presOf" srcId="{C7FEE510-75DB-41D2-B038-415A7DD3BED5}" destId="{D6E821EF-46B5-4B08-8D91-176ED527E293}" srcOrd="0" destOrd="0" presId="urn:microsoft.com/office/officeart/2005/8/layout/bProcess2"/>
+    <dgm:cxn modelId="{D1EE52ED-9633-45D1-AF69-3E822799A49D}" type="presParOf" srcId="{4D09EE0F-4F40-40AF-BB67-6095B6EC9AF6}" destId="{5E246B15-78B7-4428-A8CE-ADAFDCFDF9EE}" srcOrd="0" destOrd="0" presId="urn:microsoft.com/office/officeart/2005/8/layout/bProcess2"/>
+    <dgm:cxn modelId="{66EF5578-6D01-432F-A630-A7781B66D79C}" type="presParOf" srcId="{4D09EE0F-4F40-40AF-BB67-6095B6EC9AF6}" destId="{CFFF0978-1087-4796-80EC-A5B50836ED96}" srcOrd="1" destOrd="0" presId="urn:microsoft.com/office/officeart/2005/8/layout/bProcess2"/>
+    <dgm:cxn modelId="{45C099FB-EEF7-4BAD-8059-07654B76A1DC}" type="presParOf" srcId="{4D09EE0F-4F40-40AF-BB67-6095B6EC9AF6}" destId="{963252A6-668D-4E1D-AFFF-C095731CC5F5}" srcOrd="2" destOrd="0" presId="urn:microsoft.com/office/officeart/2005/8/layout/bProcess2"/>
+    <dgm:cxn modelId="{03549C6C-6E39-4F96-A4BA-447551828DAB}" type="presParOf" srcId="{963252A6-668D-4E1D-AFFF-C095731CC5F5}" destId="{B462F0F6-DED5-4341-8C8D-9643CED875DE}" srcOrd="0" destOrd="0" presId="urn:microsoft.com/office/officeart/2005/8/layout/bProcess2"/>
+    <dgm:cxn modelId="{D21E87E9-1539-4783-9416-06E6110F5415}" type="presParOf" srcId="{963252A6-668D-4E1D-AFFF-C095731CC5F5}" destId="{996D7D3F-C408-43C8-97CC-2CFDFDAE0E7F}" srcOrd="1" destOrd="0" presId="urn:microsoft.com/office/officeart/2005/8/layout/bProcess2"/>
+    <dgm:cxn modelId="{11B43E81-CDBB-4DDF-9E67-AB2812D3F10C}" type="presParOf" srcId="{4D09EE0F-4F40-40AF-BB67-6095B6EC9AF6}" destId="{8AAE00EA-225A-4D70-B62C-7F5FA8741547}" srcOrd="3" destOrd="0" presId="urn:microsoft.com/office/officeart/2005/8/layout/bProcess2"/>
+    <dgm:cxn modelId="{B1402F1E-5DFE-4403-B996-EAE7ACD5D975}" type="presParOf" srcId="{4D09EE0F-4F40-40AF-BB67-6095B6EC9AF6}" destId="{D0D015C8-F9C7-485E-A004-67D91FE3E245}" srcOrd="4" destOrd="0" presId="urn:microsoft.com/office/officeart/2005/8/layout/bProcess2"/>
+    <dgm:cxn modelId="{E078B013-38A8-4CF4-A61E-4AEDE1FC09AF}" type="presParOf" srcId="{D0D015C8-F9C7-485E-A004-67D91FE3E245}" destId="{6388F228-671D-4B38-A104-9943A477BEB2}" srcOrd="0" destOrd="0" presId="urn:microsoft.com/office/officeart/2005/8/layout/bProcess2"/>
+    <dgm:cxn modelId="{9B809AC2-8029-4A08-8CD8-CE1FE4229457}" type="presParOf" srcId="{D0D015C8-F9C7-485E-A004-67D91FE3E245}" destId="{21E30398-0F1A-4B0F-BFCB-462DC1D2CEE8}" srcOrd="1" destOrd="0" presId="urn:microsoft.com/office/officeart/2005/8/layout/bProcess2"/>
+    <dgm:cxn modelId="{22FFE587-EBFF-4294-9622-565147DF5739}" type="presParOf" srcId="{4D09EE0F-4F40-40AF-BB67-6095B6EC9AF6}" destId="{323EB612-393F-489E-A4FF-3C22C972D3AB}" srcOrd="5" destOrd="0" presId="urn:microsoft.com/office/officeart/2005/8/layout/bProcess2"/>
+    <dgm:cxn modelId="{1F51F5F0-5735-426D-930F-FD39297AA80B}" type="presParOf" srcId="{4D09EE0F-4F40-40AF-BB67-6095B6EC9AF6}" destId="{8C867255-5D10-4359-8E36-D57C51B83F99}" srcOrd="6" destOrd="0" presId="urn:microsoft.com/office/officeart/2005/8/layout/bProcess2"/>
+    <dgm:cxn modelId="{5159F1CE-E2CE-4042-A71C-4BA9FAFA244F}" type="presParOf" srcId="{8C867255-5D10-4359-8E36-D57C51B83F99}" destId="{DAD16240-BB12-4AFD-B579-EA82DE4FD590}" srcOrd="0" destOrd="0" presId="urn:microsoft.com/office/officeart/2005/8/layout/bProcess2"/>
+    <dgm:cxn modelId="{D226D250-0BEA-4B15-9BC7-6BAB933AB46F}" type="presParOf" srcId="{8C867255-5D10-4359-8E36-D57C51B83F99}" destId="{8BAEC278-8EC1-4140-A266-5F050A34490A}" srcOrd="1" destOrd="0" presId="urn:microsoft.com/office/officeart/2005/8/layout/bProcess2"/>
+    <dgm:cxn modelId="{7D68F6F4-A613-439E-89CA-3D32C1C1FB27}" type="presParOf" srcId="{4D09EE0F-4F40-40AF-BB67-6095B6EC9AF6}" destId="{CCF497C6-7370-4547-95B3-F2836A4FFC6E}" srcOrd="7" destOrd="0" presId="urn:microsoft.com/office/officeart/2005/8/layout/bProcess2"/>
+    <dgm:cxn modelId="{76883451-B316-4878-BD88-16F51F440B96}" type="presParOf" srcId="{4D09EE0F-4F40-40AF-BB67-6095B6EC9AF6}" destId="{F661E5FE-302D-43B8-A614-2A367793282B}" srcOrd="8" destOrd="0" presId="urn:microsoft.com/office/officeart/2005/8/layout/bProcess2"/>
+    <dgm:cxn modelId="{58C4EBC4-230C-48C1-BCAF-14D35DB06B04}" type="presParOf" srcId="{F661E5FE-302D-43B8-A614-2A367793282B}" destId="{83AC0555-068C-4F33-B528-5D0FF4029CE7}" srcOrd="0" destOrd="0" presId="urn:microsoft.com/office/officeart/2005/8/layout/bProcess2"/>
+    <dgm:cxn modelId="{F976C904-877F-4514-9EA5-D9F572DBCAB0}" type="presParOf" srcId="{F661E5FE-302D-43B8-A614-2A367793282B}" destId="{D6E821EF-46B5-4B08-8D91-176ED527E293}" srcOrd="1" destOrd="0" presId="urn:microsoft.com/office/officeart/2005/8/layout/bProcess2"/>
+    <dgm:cxn modelId="{A0154E89-9594-4065-A779-79ADE68504AC}" type="presParOf" srcId="{4D09EE0F-4F40-40AF-BB67-6095B6EC9AF6}" destId="{16385907-F8DC-4926-B11C-333A95CEA95C}" srcOrd="9" destOrd="0" presId="urn:microsoft.com/office/officeart/2005/8/layout/bProcess2"/>
+    <dgm:cxn modelId="{E199FE83-9311-41D3-B293-1DDD9CCAB806}" type="presParOf" srcId="{4D09EE0F-4F40-40AF-BB67-6095B6EC9AF6}" destId="{3A7A5E1D-3CCF-4631-A502-77B66954F926}" srcOrd="10" destOrd="0" presId="urn:microsoft.com/office/officeart/2005/8/layout/bProcess2"/>
+    <dgm:cxn modelId="{AA6012E0-4B65-4799-A96B-5AEEF9599010}" type="presParOf" srcId="{3A7A5E1D-3CCF-4631-A502-77B66954F926}" destId="{4D8D6F87-C1C2-4803-A697-59737690DCE8}" srcOrd="0" destOrd="0" presId="urn:microsoft.com/office/officeart/2005/8/layout/bProcess2"/>
+    <dgm:cxn modelId="{B8C96A53-BAA2-4B71-BC26-9E04E543B9AB}" type="presParOf" srcId="{3A7A5E1D-3CCF-4631-A502-77B66954F926}" destId="{10CC82A1-FACD-4608-9311-93CB9274DEF0}" srcOrd="1" destOrd="0" presId="urn:microsoft.com/office/officeart/2005/8/layout/bProcess2"/>
+    <dgm:cxn modelId="{FF23874E-21EF-4F4B-80D4-E0B4A27E1B88}" type="presParOf" srcId="{4D09EE0F-4F40-40AF-BB67-6095B6EC9AF6}" destId="{41FC22DD-101A-44E2-8F59-B85CA74176A0}" srcOrd="11" destOrd="0" presId="urn:microsoft.com/office/officeart/2005/8/layout/bProcess2"/>
+    <dgm:cxn modelId="{9AA7CAC9-7EB9-4BB3-BC3E-496EF9BCA407}" type="presParOf" srcId="{4D09EE0F-4F40-40AF-BB67-6095B6EC9AF6}" destId="{9787DED2-F42F-4DF7-AD1C-241D926DA609}" srcOrd="12" destOrd="0" presId="urn:microsoft.com/office/officeart/2005/8/layout/bProcess2"/>
+    <dgm:cxn modelId="{792353D1-9184-4F12-BE66-2C2FFB3343C9}" type="presParOf" srcId="{9787DED2-F42F-4DF7-AD1C-241D926DA609}" destId="{65150A94-F9DF-4B2F-86FD-6162716E120A}" srcOrd="0" destOrd="0" presId="urn:microsoft.com/office/officeart/2005/8/layout/bProcess2"/>
+    <dgm:cxn modelId="{B699C586-C91C-4773-A03E-E05A79E7BD3C}" type="presParOf" srcId="{9787DED2-F42F-4DF7-AD1C-241D926DA609}" destId="{13388500-9C91-4F70-8D57-7AFD5EB612D5}" srcOrd="1" destOrd="0" presId="urn:microsoft.com/office/officeart/2005/8/layout/bProcess2"/>
+    <dgm:cxn modelId="{56934169-B887-43F2-BF3A-5E48EE442626}" type="presParOf" srcId="{4D09EE0F-4F40-40AF-BB67-6095B6EC9AF6}" destId="{7A2912F9-47B0-40E5-A90D-969701FA0580}" srcOrd="13" destOrd="0" presId="urn:microsoft.com/office/officeart/2005/8/layout/bProcess2"/>
+    <dgm:cxn modelId="{E4D3973E-C009-4A44-B736-5F556D681129}" type="presParOf" srcId="{4D09EE0F-4F40-40AF-BB67-6095B6EC9AF6}" destId="{300D567A-FADF-4874-A88B-B71F37C5B26C}" srcOrd="14" destOrd="0" presId="urn:microsoft.com/office/officeart/2005/8/layout/bProcess2"/>
+    <dgm:cxn modelId="{E075D633-41BA-43C4-9F6B-BC2BA85344C6}" type="presParOf" srcId="{300D567A-FADF-4874-A88B-B71F37C5B26C}" destId="{E6F81A7F-FBCD-45AE-BCBF-71A58CF54E1D}" srcOrd="0" destOrd="0" presId="urn:microsoft.com/office/officeart/2005/8/layout/bProcess2"/>
+    <dgm:cxn modelId="{E105147D-20D0-4C64-A285-F4078A952231}" type="presParOf" srcId="{300D567A-FADF-4874-A88B-B71F37C5B26C}" destId="{2176A541-A4AF-42CA-9AA4-27E3ECBEE899}" srcOrd="1" destOrd="0" presId="urn:microsoft.com/office/officeart/2005/8/layout/bProcess2"/>
+    <dgm:cxn modelId="{02233F4F-248A-4517-A7C6-25DD0556C74E}" type="presParOf" srcId="{4D09EE0F-4F40-40AF-BB67-6095B6EC9AF6}" destId="{43E64A08-AA8B-4EF7-8A4B-8BBCF3FAA20B}" srcOrd="15" destOrd="0" presId="urn:microsoft.com/office/officeart/2005/8/layout/bProcess2"/>
+    <dgm:cxn modelId="{4F6F6D9C-0C70-4DE2-B032-B45C6255666F}" type="presParOf" srcId="{4D09EE0F-4F40-40AF-BB67-6095B6EC9AF6}" destId="{882E5D02-EDC1-4E24-92D6-4D6C25583567}" srcOrd="16" destOrd="0" presId="urn:microsoft.com/office/officeart/2005/8/layout/bProcess2"/>
   </dgm:cxnLst>
   <dgm:bg/>
   <dgm:whole/>
   <dgm:extLst>
     <a:ext uri="http://schemas.microsoft.com/office/drawing/2008/diagram">
-      <dsp:dataModelExt xmlns:dsp="http://schemas.microsoft.com/office/drawing/2008/diagram" relId="rId14" minVer="http://schemas.openxmlformats.org/drawingml/2006/diagram"/>
+      <dsp:dataModelExt xmlns:dsp="http://schemas.microsoft.com/office/drawing/2008/diagram" relId="rId16" minVer="http://schemas.openxmlformats.org/drawingml/2006/diagram"/>
     </a:ext>
   </dgm:extLst>
 </dgm:dataModel>
@@ -8625,10 +8651,7 @@
             <w:pStyle w:val="9279902CA89A44AEB9968D204BF2FA31"/>
           </w:pPr>
           <w:r>
-            <w:t>[List all potential problems that might arise during the project, and list their causes, symptoms, consequence</w:t>
-          </w:r>
-          <w:r>
-            <w:t>s, and possible solutions.]</w:t>
+            <w:t>[List all potential problems that might arise during the project, and list their causes, symptoms, consequences, and possible solutions.]</w:t>
           </w:r>
         </w:p>
       </w:docPartBody>
@@ -8680,10 +8703,7 @@
             <w:pStyle w:val="03120DBBCB784FBFA56862F18C3638AB"/>
           </w:pPr>
           <w:r>
-            <w:t>[In the following table, track the risks and issues that you identifi</w:t>
-          </w:r>
-          <w:r>
-            <w:t>ed.]</w:t>
+            <w:t>[In the following table, track the risks and issues that you identified.]</w:t>
           </w:r>
         </w:p>
       </w:docPartBody>
@@ -8840,6 +8860,8 @@
   <w:rsids>
     <w:rsidRoot w:val="00BB4F39"/>
     <w:rsid w:val="00BB4F39"/>
+    <w:rsid w:val="00D1088D"/>
+    <w:rsid w:val="00DE6D2D"/>
   </w:rsids>
   <m:mathPr>
     <m:mathFont m:val="Cambria Math"/>
@@ -9590,15 +9612,6 @@
 </file>
 
 <file path=customXml/item1.xml><?xml version="1.0" encoding="utf-8"?>
-<?mso-contentType ?>
-<FormTemplates xmlns="http://schemas.microsoft.com/sharepoint/v3/contenttype/forms">
-  <Display>DocumentLibraryForm</Display>
-  <Edit>AssetEditForm</Edit>
-  <New>DocumentLibraryForm</New>
-</FormTemplates>
-</file>
-
-<file path=customXml/item2.xml><?xml version="1.0" encoding="utf-8"?>
 <CoverPageProperties xmlns="http://schemas.microsoft.com/office/2006/coverPageProps">
   <PublishDate>2015-03-23T00:00:00</PublishDate>
   <Abstract/>
@@ -9609,7 +9622,28 @@
 </CoverPageProperties>
 </file>
 
+<file path=customXml/item2.xml><?xml version="1.0" encoding="utf-8"?>
+<?mso-contentType ?>
+<FormTemplates xmlns="http://schemas.microsoft.com/sharepoint/v3/contenttype/forms">
+  <Display>DocumentLibraryForm</Display>
+  <Edit>AssetEditForm</Edit>
+  <New>DocumentLibraryForm</New>
+</FormTemplates>
+</file>
+
+<file path=customXml/item3.xml><?xml version="1.0" encoding="utf-8"?>
+<b:Sources xmlns:b="http://schemas.openxmlformats.org/officeDocument/2006/bibliography" xmlns="http://schemas.openxmlformats.org/officeDocument/2006/bibliography" SelectedStyle="\APASixthEditionOfficeOnline.xsl" StyleName="APA" Version="6"/>
+</file>
+
 <file path=customXml/itemProps1.xml><?xml version="1.0" encoding="utf-8"?>
+<ds:datastoreItem xmlns:ds="http://schemas.openxmlformats.org/officeDocument/2006/customXml" ds:itemID="{55AF091B-3C7A-41E3-B477-F2FDAA23CFDA}">
+  <ds:schemaRefs>
+    <ds:schemaRef ds:uri="http://schemas.microsoft.com/office/2006/coverPageProps"/>
+  </ds:schemaRefs>
+</ds:datastoreItem>
+</file>
+
+<file path=customXml/itemProps2.xml><?xml version="1.0" encoding="utf-8"?>
 <ds:datastoreItem xmlns:ds="http://schemas.openxmlformats.org/officeDocument/2006/customXml" ds:itemID="{61F29840-ED91-4B8B-89A3-204E03A550ED}">
   <ds:schemaRefs>
     <ds:schemaRef ds:uri="http://schemas.microsoft.com/sharepoint/v3/contenttype/forms"/>
@@ -9617,10 +9651,10 @@
 </ds:datastoreItem>
 </file>
 
-<file path=customXml/itemProps2.xml><?xml version="1.0" encoding="utf-8"?>
-<ds:datastoreItem xmlns:ds="http://schemas.openxmlformats.org/officeDocument/2006/customXml" ds:itemID="{55AF091B-3C7A-41E3-B477-F2FDAA23CFDA}">
+<file path=customXml/itemProps3.xml><?xml version="1.0" encoding="utf-8"?>
+<ds:datastoreItem xmlns:ds="http://schemas.openxmlformats.org/officeDocument/2006/customXml" ds:itemID="{28FE448D-3A19-442C-B5DF-FD957A9E4645}">
   <ds:schemaRefs>
-    <ds:schemaRef ds:uri="http://schemas.microsoft.com/office/2006/coverPageProps"/>
+    <ds:schemaRef ds:uri="http://schemas.openxmlformats.org/officeDocument/2006/bibliography"/>
   </ds:schemaRefs>
 </ds:datastoreItem>
 </file>
</xml_diff>

<commit_message>
more added to the gdd
</commit_message>
<xml_diff>
--- a/GDD/GDD.docx
+++ b/GDD/GDD.docx
@@ -1287,13 +1287,7 @@
         </w:numPr>
       </w:pPr>
       <w:r>
-        <w:t xml:space="preserve">Create Save/Continue Files for players that </w:t>
-      </w:r>
-      <w:r>
-        <w:t>can’t</w:t>
-      </w:r>
-      <w:r>
-        <w:t xml:space="preserve"> finish a whole run and want access at a later time.</w:t>
+        <w:t>Create Save/Continue Files for players that can’t finish a whole run and want access at a later time.</w:t>
       </w:r>
     </w:p>
     <w:p>
@@ -1305,19 +1299,7 @@
         </w:numPr>
       </w:pPr>
       <w:r>
-        <w:t xml:space="preserve">Mouse friend that follows </w:t>
-      </w:r>
-      <w:r>
-        <w:t>you,</w:t>
-      </w:r>
-      <w:r>
-        <w:t xml:space="preserve"> increasing base health because of an overall Morale boost </w:t>
-      </w:r>
-      <w:r>
-        <w:t>and better</w:t>
-      </w:r>
-      <w:r>
-        <w:t xml:space="preserve"> outlook towards life.</w:t>
+        <w:t>Mouse friend that follows you, increasing base health because of an overall Morale boost and better outlook towards life.</w:t>
       </w:r>
     </w:p>
     <w:p>
@@ -1348,19 +1330,39 @@
         <w:t>Setting</w:t>
       </w:r>
     </w:p>
-    <w:p/>
     <w:p>
-      <w:pPr>
-        <w:pStyle w:val="Heading3"/>
-      </w:pPr>
-      <w:r>
-        <w:t>Plot</w:t>
-      </w:r>
-    </w:p>
-    <w:p>
+      <w:r>
+        <w:tab/>
+        <w:t>The entire game will take place within a prison complex. Areas include the cell block, cafeteria, yard, library, gym and secret areas. Gameplay will take place during the day so all the settings will be will light using lights or sunlight. Hidden/forbidden areas will have a darker tone since the player will be using stealth through these sections.</w:t>
+      </w:r>
+      <w:r>
+        <w:t xml:space="preserve"> Since the game takes place in a prison many of the colors us</w:t>
+      </w:r>
+      <w:r>
+        <w:t>ed</w:t>
+      </w:r>
+      <w:r>
+        <w:t xml:space="preserve"> will be bland greys, black or whites since this reflects many real life prisons.</w:t>
+      </w:r>
       <w:bookmarkStart w:id="0" w:name="_GoBack"/>
       <w:bookmarkEnd w:id="0"/>
     </w:p>
+    <w:p/>
+    <w:p>
+      <w:pPr>
+        <w:pStyle w:val="Heading3"/>
+      </w:pPr>
+      <w:r>
+        <w:t>Plot</w:t>
+      </w:r>
+    </w:p>
+    <w:p>
+      <w:r>
+        <w:tab/>
+        <w:t>Upon starting the game the player will be given background on the crime they have committed and the sentence they have received (crime will be randomly chosen among a list of several different crimes available). After this introduction the player will start their sentence and continue to play until they reach a win or lose condition.</w:t>
+      </w:r>
+    </w:p>
+    <w:p/>
     <w:p>
       <w:pPr>
         <w:pStyle w:val="Heading2"/>
@@ -1403,6 +1405,7 @@
           <w:noProof/>
           <w:lang w:eastAsia="en-US"/>
         </w:rPr>
+        <w:lastRenderedPageBreak/>
         <w:drawing>
           <wp:inline distT="0" distB="0" distL="0" distR="0" wp14:anchorId="4777D100" wp14:editId="5A99B561">
             <wp:extent cx="6791325" cy="2028825"/>
@@ -1424,7 +1427,6 @@
         <w:pStyle w:val="Heading3"/>
       </w:pPr>
       <w:r>
-        <w:lastRenderedPageBreak/>
         <w:t>How to Play</w:t>
       </w:r>
     </w:p>
@@ -1437,37 +1439,13 @@
       </w:r>
       <w:r>
         <w:tab/>
-        <w:t xml:space="preserve">generated jail sentence and a </w:t>
-      </w:r>
-      <w:r>
-        <w:t>b</w:t>
-      </w:r>
-      <w:r>
-        <w:t xml:space="preserve">reakdown of the crimes they have committed. The crimes a player has commit will shape the world around them. These crimes will affect how long it will take for you to be released on good </w:t>
+        <w:t xml:space="preserve">generated jail sentence and a breakdown of the crimes they have committed. The crimes a player has commit will shape the world around them. These crimes will affect how long it will take for you to be released on good </w:t>
       </w:r>
       <w:r>
         <w:t>behavior</w:t>
       </w:r>
       <w:r>
-        <w:t>, as well as affect the respect rating of other inmates towards you. Randomly generated jail sentences will</w:t>
-      </w:r>
-      <w:r>
-        <w:t xml:space="preserve"> </w:t>
-      </w:r>
-      <w:r>
-        <w:t xml:space="preserve">most likely be different every time a player goes for a run of Prison Escape.  You as the main character, want to escape from jail as fast as </w:t>
-      </w:r>
-      <w:r>
-        <w:t>possible (</w:t>
-      </w:r>
-      <w:r>
-        <w:t xml:space="preserve">Getting out on good </w:t>
-      </w:r>
-      <w:r>
-        <w:t>behavior</w:t>
-      </w:r>
-      <w:r>
-        <w:t xml:space="preserve"> is also an option).</w:t>
+        <w:t>, as well as affect the respect rating of other inmates towards you. Randomly generated jail sentences will most likely be different every time a player goes for a run of Prison Escape.  You as the main character, want to escape from jail as fast as possible (Getting out on good behavior is also an option).</w:t>
       </w:r>
     </w:p>
     <w:p>
@@ -1485,41 +1463,11 @@
       </w:r>
       <w:r>
         <w:tab/>
-        <w:t xml:space="preserve">get caught by a guard and beaten down. If a player </w:t>
-      </w:r>
-      <w:r>
-        <w:t>can’t</w:t>
-      </w:r>
-      <w:r>
-        <w:t xml:space="preserve"> survive the fight they will die and lose the entire game. This game is a somewhat rogue game where</w:t>
-      </w:r>
-      <w:r>
-        <w:t xml:space="preserve"> </w:t>
-      </w:r>
-      <w:r>
-        <w:t>a player tries to go as long as they can to beat the game. Each new game is completely random so the possibilities are endless of how ones time in prison is spent.</w:t>
+        <w:t>get caught by a guard and beaten down. If a player can’t survive the fight they will die and lose the entire game. This game is a somewhat rogue game where a player tries to go as long as they can to beat the game. Each new game is completely random so the possibilities are endless of how ones time in prison is spent.</w:t>
       </w:r>
       <w:r>
         <w:tab/>
-        <w:t xml:space="preserve">One thing is for sure, a player will try to stealthily complete objectives to get out of prison quicker. </w:t>
-      </w:r>
-      <w:r>
-        <w:t>Armor</w:t>
-      </w:r>
-      <w:r>
-        <w:t xml:space="preserve"> and weapons can be a great asset to staying alive,</w:t>
-      </w:r>
-      <w:r>
-        <w:t xml:space="preserve"> </w:t>
-      </w:r>
-      <w:r>
-        <w:t xml:space="preserve">but don't get caught with them. Players caught with weapons and </w:t>
-      </w:r>
-      <w:r>
-        <w:t>armor</w:t>
-      </w:r>
-      <w:r>
-        <w:t xml:space="preserve"> while completing an objective will have their sentence extended, thus making it a harder "Run"</w:t>
+        <w:t>One thing is for sure, a player will try to stealthily complete objectives to get out of prison quicker. Armor and weapons can be a great asset to staying alive, but don't get caught with them. Players caught with weapons and armor while completing an objective will have their sentence extended, thus making it a harder "Run"</w:t>
       </w:r>
       <w:r>
         <w:t xml:space="preserve"> </w:t>
@@ -1533,6 +1481,7 @@
         <w:pStyle w:val="Heading2"/>
       </w:pPr>
       <w:r>
+        <w:lastRenderedPageBreak/>
         <w:t xml:space="preserve">EnviroMental Elements </w:t>
       </w:r>
     </w:p>
@@ -1947,29 +1896,7 @@
           <w:szCs w:val="22"/>
           <w:u w:val="single"/>
         </w:rPr>
-        <w:t xml:space="preserve">Examples of </w:t>
-      </w:r>
-      <w:r>
-        <w:rPr>
-          <w:rFonts w:asciiTheme="minorHAnsi" w:eastAsiaTheme="minorEastAsia" w:hAnsiTheme="minorHAnsi" w:cstheme="minorBidi"/>
-          <w:caps w:val="0"/>
-          <w:color w:val="auto"/>
-          <w:sz w:val="22"/>
-          <w:szCs w:val="22"/>
-          <w:u w:val="single"/>
-        </w:rPr>
-        <w:t>craft able</w:t>
-      </w:r>
-      <w:r>
-        <w:rPr>
-          <w:rFonts w:asciiTheme="minorHAnsi" w:eastAsiaTheme="minorEastAsia" w:hAnsiTheme="minorHAnsi" w:cstheme="minorBidi"/>
-          <w:caps w:val="0"/>
-          <w:color w:val="auto"/>
-          <w:sz w:val="22"/>
-          <w:szCs w:val="22"/>
-          <w:u w:val="single"/>
-        </w:rPr>
-        <w:t xml:space="preserve"> items:</w:t>
+        <w:t>Examples of craft able items:</w:t>
       </w:r>
     </w:p>
     <w:p>
@@ -1995,17 +1922,7 @@
           <w:sz w:val="22"/>
           <w:szCs w:val="22"/>
         </w:rPr>
-        <w:t xml:space="preserve">Makeshift key - these will be made from combining hairpins with spoons or </w:t>
-      </w:r>
-      <w:r>
-        <w:rPr>
-          <w:rFonts w:asciiTheme="minorHAnsi" w:eastAsiaTheme="minorEastAsia" w:hAnsiTheme="minorHAnsi" w:cstheme="minorBidi"/>
-          <w:caps w:val="0"/>
-          <w:color w:val="auto"/>
-          <w:sz w:val="22"/>
-          <w:szCs w:val="22"/>
-        </w:rPr>
-        <w:t xml:space="preserve">forks. </w:t>
+        <w:t xml:space="preserve">Makeshift key - these will be made from combining hairpins with spoons or forks. </w:t>
       </w:r>
     </w:p>
     <w:p>
@@ -2053,67 +1970,7 @@
           <w:sz w:val="22"/>
           <w:szCs w:val="22"/>
         </w:rPr>
-        <w:t xml:space="preserve"> will be </w:t>
-      </w:r>
-      <w:r>
-        <w:rPr>
-          <w:rFonts w:asciiTheme="minorHAnsi" w:eastAsiaTheme="minorEastAsia" w:hAnsiTheme="minorHAnsi" w:cstheme="minorBidi"/>
-          <w:caps w:val="0"/>
-          <w:color w:val="auto"/>
-          <w:sz w:val="22"/>
-          <w:szCs w:val="22"/>
-        </w:rPr>
-        <w:t>created</w:t>
-      </w:r>
-      <w:r>
-        <w:rPr>
-          <w:rFonts w:asciiTheme="minorHAnsi" w:eastAsiaTheme="minorEastAsia" w:hAnsiTheme="minorHAnsi" w:cstheme="minorBidi"/>
-          <w:caps w:val="0"/>
-          <w:color w:val="auto"/>
-          <w:sz w:val="22"/>
-          <w:szCs w:val="22"/>
-        </w:rPr>
-        <w:t xml:space="preserve"> from different combinations of </w:t>
-      </w:r>
-      <w:r>
-        <w:rPr>
-          <w:rFonts w:asciiTheme="minorHAnsi" w:eastAsiaTheme="minorEastAsia" w:hAnsiTheme="minorHAnsi" w:cstheme="minorBidi"/>
-          <w:caps w:val="0"/>
-          <w:color w:val="auto"/>
-          <w:sz w:val="22"/>
-          <w:szCs w:val="22"/>
-        </w:rPr>
-        <w:t>Crafting,</w:t>
-      </w:r>
-      <w:r>
-        <w:rPr>
-          <w:rFonts w:asciiTheme="minorHAnsi" w:eastAsiaTheme="minorEastAsia" w:hAnsiTheme="minorHAnsi" w:cstheme="minorBidi"/>
-          <w:caps w:val="0"/>
-          <w:color w:val="auto"/>
-          <w:sz w:val="22"/>
-          <w:szCs w:val="22"/>
-        </w:rPr>
-        <w:t xml:space="preserve"> the "Toothbrush Shiv", </w:t>
-      </w:r>
-      <w:r>
-        <w:rPr>
-          <w:rFonts w:asciiTheme="minorHAnsi" w:eastAsiaTheme="minorEastAsia" w:hAnsiTheme="minorHAnsi" w:cstheme="minorBidi"/>
-          <w:caps w:val="0"/>
-          <w:color w:val="auto"/>
-          <w:sz w:val="22"/>
-          <w:szCs w:val="22"/>
-        </w:rPr>
-        <w:t>Razor</w:t>
-      </w:r>
-      <w:r>
-        <w:rPr>
-          <w:rFonts w:asciiTheme="minorHAnsi" w:eastAsiaTheme="minorEastAsia" w:hAnsiTheme="minorHAnsi" w:cstheme="minorBidi"/>
-          <w:caps w:val="0"/>
-          <w:color w:val="auto"/>
-          <w:sz w:val="22"/>
-          <w:szCs w:val="22"/>
-        </w:rPr>
-        <w:t xml:space="preserve"> Blade Shiv" for a few examples. </w:t>
+        <w:t xml:space="preserve"> will be created from different combinations of Crafting, the "Toothbrush Shiv", Razor Blade Shiv" for a few examples. </w:t>
       </w:r>
     </w:p>
     <w:p>
@@ -2236,47 +2093,7 @@
           <w:sz w:val="22"/>
           <w:szCs w:val="22"/>
         </w:rPr>
-        <w:t xml:space="preserve">Dirty Sock - This will be found at random, will be very </w:t>
-      </w:r>
-      <w:r>
-        <w:rPr>
-          <w:rFonts w:asciiTheme="minorHAnsi" w:eastAsiaTheme="minorEastAsia" w:hAnsiTheme="minorHAnsi" w:cstheme="minorBidi"/>
-          <w:caps w:val="0"/>
-          <w:color w:val="auto"/>
-          <w:sz w:val="22"/>
-          <w:szCs w:val="22"/>
-        </w:rPr>
-        <w:t>obvious,</w:t>
-      </w:r>
-      <w:r>
-        <w:rPr>
-          <w:rFonts w:asciiTheme="minorHAnsi" w:eastAsiaTheme="minorEastAsia" w:hAnsiTheme="minorHAnsi" w:cstheme="minorBidi"/>
-          <w:caps w:val="0"/>
-          <w:color w:val="auto"/>
-          <w:sz w:val="22"/>
-          <w:szCs w:val="22"/>
-        </w:rPr>
-        <w:t xml:space="preserve"> </w:t>
-      </w:r>
-      <w:r>
-        <w:rPr>
-          <w:rFonts w:asciiTheme="minorHAnsi" w:eastAsiaTheme="minorEastAsia" w:hAnsiTheme="minorHAnsi" w:cstheme="minorBidi"/>
-          <w:caps w:val="0"/>
-          <w:color w:val="auto"/>
-          <w:sz w:val="22"/>
-          <w:szCs w:val="22"/>
-        </w:rPr>
-        <w:t>it’s</w:t>
-      </w:r>
-      <w:r>
-        <w:rPr>
-          <w:rFonts w:asciiTheme="minorHAnsi" w:eastAsiaTheme="minorEastAsia" w:hAnsiTheme="minorHAnsi" w:cstheme="minorBidi"/>
-          <w:caps w:val="0"/>
-          <w:color w:val="auto"/>
-          <w:sz w:val="22"/>
-          <w:szCs w:val="22"/>
-        </w:rPr>
-        <w:t xml:space="preserve"> one of the first weapons a player can create to protect themselves.</w:t>
+        <w:t>Dirty Sock - This will be found at random, will be very obvious, it’s one of the first weapons a player can create to protect themselves.</w:t>
       </w:r>
     </w:p>
     <w:p>
@@ -2302,27 +2119,7 @@
           <w:sz w:val="22"/>
           <w:szCs w:val="22"/>
         </w:rPr>
-        <w:t xml:space="preserve">Hairpin - These will be needed to craft makeshift </w:t>
-      </w:r>
-      <w:r>
-        <w:rPr>
-          <w:rFonts w:asciiTheme="minorHAnsi" w:eastAsiaTheme="minorEastAsia" w:hAnsiTheme="minorHAnsi" w:cstheme="minorBidi"/>
-          <w:caps w:val="0"/>
-          <w:color w:val="auto"/>
-          <w:sz w:val="22"/>
-          <w:szCs w:val="22"/>
-        </w:rPr>
-        <w:t>keys,</w:t>
-      </w:r>
-      <w:r>
-        <w:rPr>
-          <w:rFonts w:asciiTheme="minorHAnsi" w:eastAsiaTheme="minorEastAsia" w:hAnsiTheme="minorHAnsi" w:cstheme="minorBidi"/>
-          <w:caps w:val="0"/>
-          <w:color w:val="auto"/>
-          <w:sz w:val="22"/>
-          <w:szCs w:val="22"/>
-        </w:rPr>
-        <w:t xml:space="preserve"> they will be very tiny to see but the reward is great when a player can access secret areas. </w:t>
+        <w:t xml:space="preserve">Hairpin - These will be needed to craft makeshift keys, they will be very tiny to see but the reward is great when a player can access secret areas. </w:t>
       </w:r>
     </w:p>
     <w:p>
@@ -2348,27 +2145,7 @@
           <w:sz w:val="22"/>
           <w:szCs w:val="22"/>
         </w:rPr>
-        <w:t xml:space="preserve">Toothbrush - these will be given to a player at the beginning of the game. The player when combining a toothbrush with a </w:t>
-      </w:r>
-      <w:r>
-        <w:rPr>
-          <w:rFonts w:asciiTheme="minorHAnsi" w:eastAsiaTheme="minorEastAsia" w:hAnsiTheme="minorHAnsi" w:cstheme="minorBidi"/>
-          <w:caps w:val="0"/>
-          <w:color w:val="auto"/>
-          <w:sz w:val="22"/>
-          <w:szCs w:val="22"/>
-        </w:rPr>
-        <w:t>razor</w:t>
-      </w:r>
-      <w:r>
-        <w:rPr>
-          <w:rFonts w:asciiTheme="minorHAnsi" w:eastAsiaTheme="minorEastAsia" w:hAnsiTheme="minorHAnsi" w:cstheme="minorBidi"/>
-          <w:caps w:val="0"/>
-          <w:color w:val="auto"/>
-          <w:sz w:val="22"/>
-          <w:szCs w:val="22"/>
-        </w:rPr>
-        <w:t xml:space="preserve"> blade will make a "shiv".</w:t>
+        <w:t>Toothbrush - these will be given to a player at the beginning of the game. The player when combining a toothbrush with a razor blade will make a "shiv".</w:t>
       </w:r>
     </w:p>
     <w:p>
@@ -2394,37 +2171,7 @@
           <w:sz w:val="22"/>
           <w:szCs w:val="22"/>
         </w:rPr>
-        <w:t>Razor</w:t>
-      </w:r>
-      <w:r>
-        <w:rPr>
-          <w:rFonts w:asciiTheme="minorHAnsi" w:eastAsiaTheme="minorEastAsia" w:hAnsiTheme="minorHAnsi" w:cstheme="minorBidi"/>
-          <w:caps w:val="0"/>
-          <w:color w:val="auto"/>
-          <w:sz w:val="22"/>
-          <w:szCs w:val="22"/>
-        </w:rPr>
-        <w:t xml:space="preserve"> Blade - found from a dirty </w:t>
-      </w:r>
-      <w:r>
-        <w:rPr>
-          <w:rFonts w:asciiTheme="minorHAnsi" w:eastAsiaTheme="minorEastAsia" w:hAnsiTheme="minorHAnsi" w:cstheme="minorBidi"/>
-          <w:caps w:val="0"/>
-          <w:color w:val="auto"/>
-          <w:sz w:val="22"/>
-          <w:szCs w:val="22"/>
-        </w:rPr>
-        <w:t>razor,</w:t>
-      </w:r>
-      <w:r>
-        <w:rPr>
-          <w:rFonts w:asciiTheme="minorHAnsi" w:eastAsiaTheme="minorEastAsia" w:hAnsiTheme="minorHAnsi" w:cstheme="minorBidi"/>
-          <w:caps w:val="0"/>
-          <w:color w:val="auto"/>
-          <w:sz w:val="22"/>
-          <w:szCs w:val="22"/>
-        </w:rPr>
-        <w:t xml:space="preserve"> used in combination with forks and spoons to make a "shiv"</w:t>
+        <w:t>Razor Blade - found from a dirty razor, used in combination with forks and spoons to make a "shiv"</w:t>
       </w:r>
     </w:p>
     <w:p>
@@ -2554,67 +2301,7 @@
           <w:sz w:val="22"/>
           <w:szCs w:val="22"/>
         </w:rPr>
-        <w:t xml:space="preserve">Fork - Forks will be stolen from the cafeteria </w:t>
-      </w:r>
-      <w:r>
-        <w:rPr>
-          <w:rFonts w:asciiTheme="minorHAnsi" w:eastAsiaTheme="minorEastAsia" w:hAnsiTheme="minorHAnsi" w:cstheme="minorBidi"/>
-          <w:caps w:val="0"/>
-          <w:color w:val="auto"/>
-          <w:sz w:val="22"/>
-          <w:szCs w:val="22"/>
-        </w:rPr>
-        <w:t>also,</w:t>
-      </w:r>
-      <w:r>
-        <w:rPr>
-          <w:rFonts w:asciiTheme="minorHAnsi" w:eastAsiaTheme="minorEastAsia" w:hAnsiTheme="minorHAnsi" w:cstheme="minorBidi"/>
-          <w:caps w:val="0"/>
-          <w:color w:val="auto"/>
-          <w:sz w:val="22"/>
-          <w:szCs w:val="22"/>
-        </w:rPr>
-        <w:t xml:space="preserve"> these can be crafted into a variety of </w:t>
-      </w:r>
-      <w:r>
-        <w:rPr>
-          <w:rFonts w:asciiTheme="minorHAnsi" w:eastAsiaTheme="minorEastAsia" w:hAnsiTheme="minorHAnsi" w:cstheme="minorBidi"/>
-          <w:caps w:val="0"/>
-          <w:color w:val="auto"/>
-          <w:sz w:val="22"/>
-          <w:szCs w:val="22"/>
-        </w:rPr>
-        <w:t xml:space="preserve">items. </w:t>
-      </w:r>
-      <w:r>
-        <w:rPr>
-          <w:rFonts w:asciiTheme="minorHAnsi" w:eastAsiaTheme="minorEastAsia" w:hAnsiTheme="minorHAnsi" w:cstheme="minorBidi"/>
-          <w:caps w:val="0"/>
-          <w:color w:val="auto"/>
-          <w:sz w:val="22"/>
-          <w:szCs w:val="22"/>
-        </w:rPr>
-        <w:t>(</w:t>
-      </w:r>
-      <w:r>
-        <w:rPr>
-          <w:rFonts w:asciiTheme="minorHAnsi" w:eastAsiaTheme="minorEastAsia" w:hAnsiTheme="minorHAnsi" w:cstheme="minorBidi"/>
-          <w:caps w:val="0"/>
-          <w:color w:val="auto"/>
-          <w:sz w:val="22"/>
-          <w:szCs w:val="22"/>
-        </w:rPr>
-        <w:t>Same</w:t>
-      </w:r>
-      <w:r>
-        <w:rPr>
-          <w:rFonts w:asciiTheme="minorHAnsi" w:eastAsiaTheme="minorEastAsia" w:hAnsiTheme="minorHAnsi" w:cstheme="minorBidi"/>
-          <w:caps w:val="0"/>
-          <w:color w:val="auto"/>
-          <w:sz w:val="22"/>
-          <w:szCs w:val="22"/>
-        </w:rPr>
-        <w:t xml:space="preserve"> as spoon)</w:t>
+        <w:t>Fork - Forks will be stolen from the cafeteria also, these can be crafted into a variety of items. (Same as spoon)</w:t>
       </w:r>
     </w:p>
     <w:p>
@@ -2640,27 +2327,7 @@
           <w:sz w:val="22"/>
           <w:szCs w:val="22"/>
         </w:rPr>
-        <w:t xml:space="preserve">File - Files will be found in random secret </w:t>
-      </w:r>
-      <w:r>
-        <w:rPr>
-          <w:rFonts w:asciiTheme="minorHAnsi" w:eastAsiaTheme="minorEastAsia" w:hAnsiTheme="minorHAnsi" w:cstheme="minorBidi"/>
-          <w:caps w:val="0"/>
-          <w:color w:val="auto"/>
-          <w:sz w:val="22"/>
-          <w:szCs w:val="22"/>
-        </w:rPr>
-        <w:t>rooms,</w:t>
-      </w:r>
-      <w:r>
-        <w:rPr>
-          <w:rFonts w:asciiTheme="minorHAnsi" w:eastAsiaTheme="minorEastAsia" w:hAnsiTheme="minorHAnsi" w:cstheme="minorBidi"/>
-          <w:caps w:val="0"/>
-          <w:color w:val="auto"/>
-          <w:sz w:val="22"/>
-          <w:szCs w:val="22"/>
-        </w:rPr>
-        <w:t xml:space="preserve"> these are rare and will lower your sentence when found.</w:t>
+        <w:t>File - Files will be found in random secret rooms, these are rare and will lower your sentence when found.</w:t>
       </w:r>
     </w:p>
     <w:p>
@@ -2704,23 +2371,7 @@
           <w:caps w:val="0"/>
           <w:color w:val="auto"/>
         </w:rPr>
-        <w:t xml:space="preserve">A player may play our game entirely using just a mouse. The only button necessary would be to </w:t>
-      </w:r>
-      <w:r>
-        <w:rPr>
-          <w:rFonts w:asciiTheme="minorHAnsi" w:eastAsiaTheme="minorEastAsia" w:hAnsiTheme="minorHAnsi" w:cstheme="minorBidi"/>
-          <w:caps w:val="0"/>
-          <w:color w:val="auto"/>
-        </w:rPr>
-        <w:t xml:space="preserve">click. </w:t>
-      </w:r>
-      <w:r>
-        <w:rPr>
-          <w:rFonts w:asciiTheme="minorHAnsi" w:eastAsiaTheme="minorEastAsia" w:hAnsiTheme="minorHAnsi" w:cstheme="minorBidi"/>
-          <w:caps w:val="0"/>
-          <w:color w:val="auto"/>
-        </w:rPr>
-        <w:t>This is just an option for extreme casual players.</w:t>
+        <w:t>A player may play our game entirely using just a mouse. The only button necessary would be to click. This is just an option for extreme casual players.</w:t>
       </w:r>
       <w:r>
         <w:rPr>
@@ -2736,23 +2387,7 @@
           <w:caps w:val="0"/>
           <w:color w:val="auto"/>
         </w:rPr>
-        <w:t xml:space="preserve">A person may just click on the ground where they want their character to walk and the character will walk </w:t>
-      </w:r>
-      <w:r>
-        <w:rPr>
-          <w:rFonts w:asciiTheme="minorHAnsi" w:eastAsiaTheme="minorEastAsia" w:hAnsiTheme="minorHAnsi" w:cstheme="minorBidi"/>
-          <w:caps w:val="0"/>
-          <w:color w:val="auto"/>
-        </w:rPr>
-        <w:t xml:space="preserve">there. </w:t>
-      </w:r>
-      <w:r>
-        <w:rPr>
-          <w:rFonts w:asciiTheme="minorHAnsi" w:eastAsiaTheme="minorEastAsia" w:hAnsiTheme="minorHAnsi" w:cstheme="minorBidi"/>
-          <w:caps w:val="0"/>
-          <w:color w:val="auto"/>
-        </w:rPr>
-        <w:t>This entire mechanic can be used to</w:t>
+        <w:t>A person may just click on the ground where they want their character to walk and the character will walk there. This entire mechanic can be used to</w:t>
       </w:r>
       <w:r>
         <w:rPr>
@@ -2890,19 +2525,7 @@
     </w:p>
     <w:p>
       <w:r>
-        <w:t>The controls for the mobile version of this game will be very similar to the mouse controls. A player will click on the screen of their phone/tablet,</w:t>
-      </w:r>
-      <w:r>
-        <w:t xml:space="preserve"> </w:t>
-      </w:r>
-      <w:r>
-        <w:t xml:space="preserve">the character will follow where they click on the ground. The character will also complete actions with a simple click of the finger on the screen. This leaves the </w:t>
-      </w:r>
-      <w:r>
-        <w:t>g</w:t>
-      </w:r>
-      <w:r>
-        <w:t>ame still simple enough for the player to focus on goals, timing, and all the important factors in escaping prison.</w:t>
+        <w:t>The controls for the mobile version of this game will be very similar to the mouse controls. A player will click on the screen of their phone/tablet, the character will follow where they click on the ground. The character will also complete actions with a simple click of the finger on the screen. This leaves the game still simple enough for the player to focus on goals, timing, and all the important factors in escaping prison.</w:t>
       </w:r>
     </w:p>
     <w:p>
@@ -3042,13 +2665,7 @@
         </w:numPr>
       </w:pPr>
       <w:r>
-        <w:t xml:space="preserve">Sound Options - turn sound effects on or </w:t>
-      </w:r>
-      <w:r>
-        <w:t>off,</w:t>
-      </w:r>
-      <w:r>
-        <w:t xml:space="preserve"> turn music on or off. </w:t>
+        <w:t xml:space="preserve">Sound Options - turn sound effects on or off, turn music on or off. </w:t>
       </w:r>
     </w:p>
     <w:p>
@@ -3060,22 +2677,7 @@
         </w:numPr>
       </w:pPr>
       <w:r>
-        <w:t>Difficulty (</w:t>
-      </w:r>
-      <w:r>
-        <w:t>wish-list) - this may be implemented after all of our goals are completed. Easy, Medium, Hard will be our options.</w:t>
-      </w:r>
-      <w:r>
-        <w:t xml:space="preserve"> These</w:t>
-      </w:r>
-      <w:r>
-        <w:t xml:space="preserve"> options will increase or decrease your base health in the </w:t>
-      </w:r>
-      <w:r>
-        <w:t xml:space="preserve">game. </w:t>
-      </w:r>
-      <w:r>
-        <w:t>Will also make items spawn more rarely.</w:t>
+        <w:t>Difficulty (wish-list) - this may be implemented after all of our goals are completed. Easy, Medium, Hard will be our options. These options will increase or decrease your base health in the game. Will also make items spawn more rarely.</w:t>
       </w:r>
     </w:p>
     <w:sectPr>
@@ -3209,7 +2811,7 @@
             <w:rPr>
               <w:noProof/>
             </w:rPr>
-            <w:t>1</w:t>
+            <w:t>3</w:t>
           </w:r>
           <w:r>
             <w:fldChar w:fldCharType="end"/>
@@ -8667,56 +8269,56 @@
   </dgm:ptLst>
   <dgm:cxnLst>
     <dgm:cxn modelId="{4F5BC859-166B-4047-84E2-2645017EA68D}" srcId="{1BAE5A2F-7340-4AA2-B9B5-97A063EA5FBA}" destId="{7330B464-6087-432C-88F1-68C817A46595}" srcOrd="1" destOrd="0" parTransId="{D88C2444-8240-479D-8D7C-68B030AF04AC}" sibTransId="{45C91055-124B-4AE0-98F5-F83C946BEA4C}"/>
-    <dgm:cxn modelId="{A6635536-60BD-49E2-A795-CBF4FDE24C95}" type="presOf" srcId="{5B8E3C08-4F97-494E-BF5E-5AE61EF92F2B}" destId="{60BC477D-6B21-430D-A38D-A98CB8BE0F0A}" srcOrd="0" destOrd="0" presId="urn:microsoft.com/office/officeart/2005/8/layout/hProcess6"/>
+    <dgm:cxn modelId="{BCAB780E-28F5-4904-B547-DF1EE4440E44}" type="presOf" srcId="{1BAE5A2F-7340-4AA2-B9B5-97A063EA5FBA}" destId="{AACD4F60-5BC6-46E5-BCD4-94D4EBC99CCD}" srcOrd="0" destOrd="0" presId="urn:microsoft.com/office/officeart/2005/8/layout/hProcess6"/>
     <dgm:cxn modelId="{9EC5369A-D224-431C-BA75-408028DDB2D1}" srcId="{1BAE5A2F-7340-4AA2-B9B5-97A063EA5FBA}" destId="{1A88A798-EFBA-4208-96CA-90BC5FC3F375}" srcOrd="0" destOrd="0" parTransId="{2C49ACEB-BEF4-4BBD-BC7F-B07A403459A9}" sibTransId="{1A5B5B4F-82BF-4A96-8048-2C6D5FDA0F21}"/>
-    <dgm:cxn modelId="{A61C783D-D042-4C09-8253-4DE533F0D2A6}" type="presOf" srcId="{DC210D48-FD85-4B8D-AC2A-5489BC384749}" destId="{9BAEB137-AE25-438D-97FB-DD563CE325C4}" srcOrd="0" destOrd="0" presId="urn:microsoft.com/office/officeart/2005/8/layout/hProcess6"/>
-    <dgm:cxn modelId="{FAFC5FF3-492E-4FE3-B116-2C727192399F}" type="presOf" srcId="{5B8E3C08-4F97-494E-BF5E-5AE61EF92F2B}" destId="{B36FEDC4-1D47-413D-8D04-F6D0236DC9AF}" srcOrd="1" destOrd="0" presId="urn:microsoft.com/office/officeart/2005/8/layout/hProcess6"/>
-    <dgm:cxn modelId="{AFE493EA-DD99-415A-9841-8B2E937EC73B}" type="presOf" srcId="{D98DAB58-790D-4193-ABF1-8794F6BAC5DD}" destId="{B36FEDC4-1D47-413D-8D04-F6D0236DC9AF}" srcOrd="1" destOrd="3" presId="urn:microsoft.com/office/officeart/2005/8/layout/hProcess6"/>
-    <dgm:cxn modelId="{A97C532B-3A99-4F2A-A585-ED0910E931BB}" type="presOf" srcId="{D4865D19-5F4E-4A57-B4C4-9AC46CE254DB}" destId="{60BC477D-6B21-430D-A38D-A98CB8BE0F0A}" srcOrd="0" destOrd="2" presId="urn:microsoft.com/office/officeart/2005/8/layout/hProcess6"/>
-    <dgm:cxn modelId="{C8D3B0A8-FDCD-4D85-AFA2-712B2A4735E0}" type="presOf" srcId="{5F5EF533-8890-43C2-9251-BC18309D7A9B}" destId="{452E030D-C82D-45C4-8648-DD11D3438A91}" srcOrd="0" destOrd="0" presId="urn:microsoft.com/office/officeart/2005/8/layout/hProcess6"/>
-    <dgm:cxn modelId="{532FA612-2F75-4903-8503-BACB18D42DAE}" type="presOf" srcId="{77A50BEB-1103-481C-B686-51469C202C01}" destId="{60BC477D-6B21-430D-A38D-A98CB8BE0F0A}" srcOrd="0" destOrd="1" presId="urn:microsoft.com/office/officeart/2005/8/layout/hProcess6"/>
-    <dgm:cxn modelId="{2A0A7F22-ABFB-43FE-A429-3BAE5E81BE6D}" type="presOf" srcId="{DD9C45EB-65E1-40E0-A356-C5737AE341FA}" destId="{58A8DEC7-D424-47BB-A3B7-2AE0D2D74856}" srcOrd="1" destOrd="0" presId="urn:microsoft.com/office/officeart/2005/8/layout/hProcess6"/>
-    <dgm:cxn modelId="{E09084F9-4F48-411D-AADD-7ACC484A8E6B}" type="presOf" srcId="{1BAE5A2F-7340-4AA2-B9B5-97A063EA5FBA}" destId="{AACD4F60-5BC6-46E5-BCD4-94D4EBC99CCD}" srcOrd="0" destOrd="0" presId="urn:microsoft.com/office/officeart/2005/8/layout/hProcess6"/>
-    <dgm:cxn modelId="{4DB16ACB-08B3-43BD-91E2-273CF84A2426}" type="presOf" srcId="{D4865D19-5F4E-4A57-B4C4-9AC46CE254DB}" destId="{B36FEDC4-1D47-413D-8D04-F6D0236DC9AF}" srcOrd="1" destOrd="2" presId="urn:microsoft.com/office/officeart/2005/8/layout/hProcess6"/>
-    <dgm:cxn modelId="{E419F1C4-D191-430C-A6C9-6F7A787A2F8A}" type="presOf" srcId="{77A50BEB-1103-481C-B686-51469C202C01}" destId="{B36FEDC4-1D47-413D-8D04-F6D0236DC9AF}" srcOrd="1" destOrd="1" presId="urn:microsoft.com/office/officeart/2005/8/layout/hProcess6"/>
-    <dgm:cxn modelId="{DCCBC1B3-4426-443E-ACD1-C20D03AD9DAA}" type="presOf" srcId="{36D2EB74-571D-4D8A-8E8B-AC254B6F74A8}" destId="{21190099-44EF-47AC-B6D8-CA3B2DD1987D}" srcOrd="0" destOrd="0" presId="urn:microsoft.com/office/officeart/2005/8/layout/hProcess6"/>
+    <dgm:cxn modelId="{5FAF9F57-0307-4972-A31C-2F79266742E3}" type="presOf" srcId="{36D2EB74-571D-4D8A-8E8B-AC254B6F74A8}" destId="{21190099-44EF-47AC-B6D8-CA3B2DD1987D}" srcOrd="0" destOrd="0" presId="urn:microsoft.com/office/officeart/2005/8/layout/hProcess6"/>
+    <dgm:cxn modelId="{0E37E2F5-57D7-400F-841A-E231ECBD0C9A}" type="presOf" srcId="{5F5EF533-8890-43C2-9251-BC18309D7A9B}" destId="{452E030D-C82D-45C4-8648-DD11D3438A91}" srcOrd="0" destOrd="0" presId="urn:microsoft.com/office/officeart/2005/8/layout/hProcess6"/>
+    <dgm:cxn modelId="{01D4E7AF-3FDB-4AAC-A637-D4B2052E2FCE}" type="presOf" srcId="{7330B464-6087-432C-88F1-68C817A46595}" destId="{88BCBA29-004C-4C7C-B3CB-7B68156CEA4E}" srcOrd="1" destOrd="1" presId="urn:microsoft.com/office/officeart/2005/8/layout/hProcess6"/>
+    <dgm:cxn modelId="{B4DF732E-52A4-4793-866C-DC23828EED2E}" type="presOf" srcId="{189B5A18-39BB-47B2-9929-DDED71A143EE}" destId="{88BCBA29-004C-4C7C-B3CB-7B68156CEA4E}" srcOrd="1" destOrd="2" presId="urn:microsoft.com/office/officeart/2005/8/layout/hProcess6"/>
     <dgm:cxn modelId="{870464EB-88D4-4A6E-AF26-CEB52E8794FF}" srcId="{36D2EB74-571D-4D8A-8E8B-AC254B6F74A8}" destId="{5B8E3C08-4F97-494E-BF5E-5AE61EF92F2B}" srcOrd="0" destOrd="0" parTransId="{8E6127AC-0EA4-47D5-A1A1-7CBF7E8320DF}" sibTransId="{FA9BCEB4-3122-474A-8238-F48F55CF2A30}"/>
     <dgm:cxn modelId="{3BB10002-DA3B-4C6F-9CB2-F18A16800737}" srcId="{5F5EF533-8890-43C2-9251-BC18309D7A9B}" destId="{DC210D48-FD85-4B8D-AC2A-5489BC384749}" srcOrd="0" destOrd="0" parTransId="{A1D8B53F-0ACD-45DB-BDCF-8781B495DE13}" sibTransId="{A81EAF86-D118-4687-A7A3-76E249912E98}"/>
-    <dgm:cxn modelId="{6D7AD5EC-129C-420C-9451-561ABC854406}" type="presOf" srcId="{7330B464-6087-432C-88F1-68C817A46595}" destId="{8CC1F9B0-7004-4C70-98DF-E4D6D49696EF}" srcOrd="0" destOrd="1" presId="urn:microsoft.com/office/officeart/2005/8/layout/hProcess6"/>
     <dgm:cxn modelId="{1F63897A-627A-4B72-B292-F8171D8F3952}" srcId="{36D2EB74-571D-4D8A-8E8B-AC254B6F74A8}" destId="{D4865D19-5F4E-4A57-B4C4-9AC46CE254DB}" srcOrd="2" destOrd="0" parTransId="{1D704793-1D48-4A86-ABBC-216C99701DED}" sibTransId="{14A948F1-7EA2-4F7B-A0A8-05207802D9E2}"/>
-    <dgm:cxn modelId="{D3007F63-4CBD-4D49-8927-B311C6E49848}" type="presOf" srcId="{AB214D17-F553-4A46-A2C1-B56B533D1833}" destId="{58A8DEC7-D424-47BB-A3B7-2AE0D2D74856}" srcOrd="1" destOrd="1" presId="urn:microsoft.com/office/officeart/2005/8/layout/hProcess6"/>
-    <dgm:cxn modelId="{D5E393C8-2F63-4488-BFC6-7163F362B335}" type="presOf" srcId="{1A88A798-EFBA-4208-96CA-90BC5FC3F375}" destId="{88BCBA29-004C-4C7C-B3CB-7B68156CEA4E}" srcOrd="1" destOrd="0" presId="urn:microsoft.com/office/officeart/2005/8/layout/hProcess6"/>
+    <dgm:cxn modelId="{2371A618-7D87-4A90-B115-204806F312FF}" type="presOf" srcId="{DD9C45EB-65E1-40E0-A356-C5737AE341FA}" destId="{9791DE8F-F9AD-47C5-AC01-BA8E65C65673}" srcOrd="0" destOrd="0" presId="urn:microsoft.com/office/officeart/2005/8/layout/hProcess6"/>
+    <dgm:cxn modelId="{58DF6C9E-4A08-458A-A717-40EC4FCBF2A5}" type="presOf" srcId="{D98DAB58-790D-4193-ABF1-8794F6BAC5DD}" destId="{B36FEDC4-1D47-413D-8D04-F6D0236DC9AF}" srcOrd="1" destOrd="3" presId="urn:microsoft.com/office/officeart/2005/8/layout/hProcess6"/>
+    <dgm:cxn modelId="{3FDAA7B2-2CCE-4A33-9D9B-4AA96FBFB1B6}" type="presOf" srcId="{7330B464-6087-432C-88F1-68C817A46595}" destId="{8CC1F9B0-7004-4C70-98DF-E4D6D49696EF}" srcOrd="0" destOrd="1" presId="urn:microsoft.com/office/officeart/2005/8/layout/hProcess6"/>
     <dgm:cxn modelId="{FD5A338B-670A-4D44-B6F2-C130A4C04318}" srcId="{DC210D48-FD85-4B8D-AC2A-5489BC384749}" destId="{DD9C45EB-65E1-40E0-A356-C5737AE341FA}" srcOrd="0" destOrd="0" parTransId="{9C3E9A49-F4EF-4D49-843D-A97E331FC787}" sibTransId="{6777C870-E09C-4D6F-BAEF-4964FE88C527}"/>
     <dgm:cxn modelId="{AC7BCBA3-95E1-4BA7-B323-BDF8F0BA482A}" srcId="{5F5EF533-8890-43C2-9251-BC18309D7A9B}" destId="{1BAE5A2F-7340-4AA2-B9B5-97A063EA5FBA}" srcOrd="2" destOrd="0" parTransId="{0784ABEE-45A0-4EAE-A944-C80371C519CA}" sibTransId="{43C8C619-60D6-4A11-8B59-AD6F394301A3}"/>
-    <dgm:cxn modelId="{B4B921A6-DD5F-48B5-8E0E-4C5F210B3938}" type="presOf" srcId="{1A88A798-EFBA-4208-96CA-90BC5FC3F375}" destId="{8CC1F9B0-7004-4C70-98DF-E4D6D49696EF}" srcOrd="0" destOrd="0" presId="urn:microsoft.com/office/officeart/2005/8/layout/hProcess6"/>
-    <dgm:cxn modelId="{E249FDF8-3492-4F33-BE4C-C493D1278F60}" type="presOf" srcId="{D98DAB58-790D-4193-ABF1-8794F6BAC5DD}" destId="{60BC477D-6B21-430D-A38D-A98CB8BE0F0A}" srcOrd="0" destOrd="3" presId="urn:microsoft.com/office/officeart/2005/8/layout/hProcess6"/>
+    <dgm:cxn modelId="{A6FE2BE5-345D-4BB1-9E88-80DD4DAE2E3B}" type="presOf" srcId="{189B5A18-39BB-47B2-9929-DDED71A143EE}" destId="{8CC1F9B0-7004-4C70-98DF-E4D6D49696EF}" srcOrd="0" destOrd="2" presId="urn:microsoft.com/office/officeart/2005/8/layout/hProcess6"/>
+    <dgm:cxn modelId="{50A7EFF4-D0B9-4DF2-80C9-F36D25C6466D}" type="presOf" srcId="{DD9C45EB-65E1-40E0-A356-C5737AE341FA}" destId="{58A8DEC7-D424-47BB-A3B7-2AE0D2D74856}" srcOrd="1" destOrd="0" presId="urn:microsoft.com/office/officeart/2005/8/layout/hProcess6"/>
+    <dgm:cxn modelId="{03B01D90-5F7A-436F-B042-5D06948233E3}" type="presOf" srcId="{1A88A798-EFBA-4208-96CA-90BC5FC3F375}" destId="{88BCBA29-004C-4C7C-B3CB-7B68156CEA4E}" srcOrd="1" destOrd="0" presId="urn:microsoft.com/office/officeart/2005/8/layout/hProcess6"/>
     <dgm:cxn modelId="{05A51FEB-7844-474E-BEC2-F236B627518E}" srcId="{36D2EB74-571D-4D8A-8E8B-AC254B6F74A8}" destId="{D98DAB58-790D-4193-ABF1-8794F6BAC5DD}" srcOrd="3" destOrd="0" parTransId="{6AECF7E0-9E7F-4855-BBFD-6A9FED184245}" sibTransId="{0ED8C2A7-50DE-46A0-93BC-FF84F39F58F0}"/>
-    <dgm:cxn modelId="{416684B0-3F54-43A7-9109-4EEEF8A3E64F}" type="presOf" srcId="{DD9C45EB-65E1-40E0-A356-C5737AE341FA}" destId="{9791DE8F-F9AD-47C5-AC01-BA8E65C65673}" srcOrd="0" destOrd="0" presId="urn:microsoft.com/office/officeart/2005/8/layout/hProcess6"/>
+    <dgm:cxn modelId="{2AFDFADB-DE81-42D7-9938-1E32735A44CC}" type="presOf" srcId="{D4865D19-5F4E-4A57-B4C4-9AC46CE254DB}" destId="{60BC477D-6B21-430D-A38D-A98CB8BE0F0A}" srcOrd="0" destOrd="2" presId="urn:microsoft.com/office/officeart/2005/8/layout/hProcess6"/>
+    <dgm:cxn modelId="{703AE793-29CE-4270-85BD-171AB6939CDF}" type="presOf" srcId="{5B8E3C08-4F97-494E-BF5E-5AE61EF92F2B}" destId="{60BC477D-6B21-430D-A38D-A98CB8BE0F0A}" srcOrd="0" destOrd="0" presId="urn:microsoft.com/office/officeart/2005/8/layout/hProcess6"/>
     <dgm:cxn modelId="{2297EA1B-4AC7-443E-80DE-0B0FD5E0EEEB}" srcId="{DC210D48-FD85-4B8D-AC2A-5489BC384749}" destId="{AB214D17-F553-4A46-A2C1-B56B533D1833}" srcOrd="1" destOrd="0" parTransId="{53DBD270-CEB7-4DD2-8EDA-22D8AE4A1300}" sibTransId="{511023DE-CCBC-44FE-AD41-6BDC675BB40C}"/>
     <dgm:cxn modelId="{44DDEACB-4EBA-47E2-989B-78C104FE940C}" srcId="{1BAE5A2F-7340-4AA2-B9B5-97A063EA5FBA}" destId="{189B5A18-39BB-47B2-9929-DDED71A143EE}" srcOrd="2" destOrd="0" parTransId="{9434C1EC-5178-4EDF-9DA0-8930ADCF06DF}" sibTransId="{F16919B7-E4C2-4F01-9753-01D0359D848E}"/>
-    <dgm:cxn modelId="{CCE5E4CA-D392-46B7-A3D1-E9EA1B9BF91B}" type="presOf" srcId="{189B5A18-39BB-47B2-9929-DDED71A143EE}" destId="{8CC1F9B0-7004-4C70-98DF-E4D6D49696EF}" srcOrd="0" destOrd="2" presId="urn:microsoft.com/office/officeart/2005/8/layout/hProcess6"/>
+    <dgm:cxn modelId="{0434F7BC-62FC-4D19-BEC2-F7EE98303688}" type="presOf" srcId="{AB214D17-F553-4A46-A2C1-B56B533D1833}" destId="{9791DE8F-F9AD-47C5-AC01-BA8E65C65673}" srcOrd="0" destOrd="1" presId="urn:microsoft.com/office/officeart/2005/8/layout/hProcess6"/>
     <dgm:cxn modelId="{21D2BAFC-0B7E-4339-A28B-BDF73FEBB80A}" srcId="{5F5EF533-8890-43C2-9251-BC18309D7A9B}" destId="{36D2EB74-571D-4D8A-8E8B-AC254B6F74A8}" srcOrd="1" destOrd="0" parTransId="{72BE690C-5683-4D4C-8AF0-3C5740023DEA}" sibTransId="{2770EEE7-525A-4B9F-9928-D4F0B71E2F60}"/>
-    <dgm:cxn modelId="{AE76CBC7-B404-4DFE-8788-F66D30B523CC}" type="presOf" srcId="{AB214D17-F553-4A46-A2C1-B56B533D1833}" destId="{9791DE8F-F9AD-47C5-AC01-BA8E65C65673}" srcOrd="0" destOrd="1" presId="urn:microsoft.com/office/officeart/2005/8/layout/hProcess6"/>
-    <dgm:cxn modelId="{FEE9521B-F82B-40BF-A04E-E4DFFC5728C2}" type="presOf" srcId="{189B5A18-39BB-47B2-9929-DDED71A143EE}" destId="{88BCBA29-004C-4C7C-B3CB-7B68156CEA4E}" srcOrd="1" destOrd="2" presId="urn:microsoft.com/office/officeart/2005/8/layout/hProcess6"/>
-    <dgm:cxn modelId="{2B5234AE-29F3-44BC-AAA8-60DE4F76B6C4}" type="presOf" srcId="{7330B464-6087-432C-88F1-68C817A46595}" destId="{88BCBA29-004C-4C7C-B3CB-7B68156CEA4E}" srcOrd="1" destOrd="1" presId="urn:microsoft.com/office/officeart/2005/8/layout/hProcess6"/>
+    <dgm:cxn modelId="{24D38281-E403-419D-8BE1-9B8E3440E883}" type="presOf" srcId="{D4865D19-5F4E-4A57-B4C4-9AC46CE254DB}" destId="{B36FEDC4-1D47-413D-8D04-F6D0236DC9AF}" srcOrd="1" destOrd="2" presId="urn:microsoft.com/office/officeart/2005/8/layout/hProcess6"/>
+    <dgm:cxn modelId="{DD5D2EE2-1726-42B9-BC07-146498B641E2}" type="presOf" srcId="{77A50BEB-1103-481C-B686-51469C202C01}" destId="{60BC477D-6B21-430D-A38D-A98CB8BE0F0A}" srcOrd="0" destOrd="1" presId="urn:microsoft.com/office/officeart/2005/8/layout/hProcess6"/>
+    <dgm:cxn modelId="{80557A35-9898-4CFE-B1CB-A3923EB4189F}" type="presOf" srcId="{77A50BEB-1103-481C-B686-51469C202C01}" destId="{B36FEDC4-1D47-413D-8D04-F6D0236DC9AF}" srcOrd="1" destOrd="1" presId="urn:microsoft.com/office/officeart/2005/8/layout/hProcess6"/>
+    <dgm:cxn modelId="{8B401280-F30D-404D-8BE7-0654BFDB0DD9}" type="presOf" srcId="{AB214D17-F553-4A46-A2C1-B56B533D1833}" destId="{58A8DEC7-D424-47BB-A3B7-2AE0D2D74856}" srcOrd="1" destOrd="1" presId="urn:microsoft.com/office/officeart/2005/8/layout/hProcess6"/>
+    <dgm:cxn modelId="{F95DBD25-9EF7-4CF1-AAB5-6A8A8F1CCD87}" type="presOf" srcId="{DC210D48-FD85-4B8D-AC2A-5489BC384749}" destId="{9BAEB137-AE25-438D-97FB-DD563CE325C4}" srcOrd="0" destOrd="0" presId="urn:microsoft.com/office/officeart/2005/8/layout/hProcess6"/>
+    <dgm:cxn modelId="{8C284879-67F7-4632-A035-E665085ADA1C}" type="presOf" srcId="{1A88A798-EFBA-4208-96CA-90BC5FC3F375}" destId="{8CC1F9B0-7004-4C70-98DF-E4D6D49696EF}" srcOrd="0" destOrd="0" presId="urn:microsoft.com/office/officeart/2005/8/layout/hProcess6"/>
     <dgm:cxn modelId="{B802988B-8D7D-45B2-9871-CB307AA9339D}" srcId="{36D2EB74-571D-4D8A-8E8B-AC254B6F74A8}" destId="{77A50BEB-1103-481C-B686-51469C202C01}" srcOrd="1" destOrd="0" parTransId="{876CF4B2-BB4D-47E7-B566-E766163D0507}" sibTransId="{65FB3BA4-5FB0-4418-A109-207619369BEC}"/>
-    <dgm:cxn modelId="{E112FA41-E866-4033-AF8E-1F0D87D16352}" type="presParOf" srcId="{452E030D-C82D-45C4-8648-DD11D3438A91}" destId="{59952876-524C-47C9-9801-A6BEDA45EE63}" srcOrd="0" destOrd="0" presId="urn:microsoft.com/office/officeart/2005/8/layout/hProcess6"/>
-    <dgm:cxn modelId="{B1D68147-10ED-41EB-BDEC-A2CC322D53A4}" type="presParOf" srcId="{59952876-524C-47C9-9801-A6BEDA45EE63}" destId="{37DDE409-F141-4004-A020-BFEE3D917196}" srcOrd="0" destOrd="0" presId="urn:microsoft.com/office/officeart/2005/8/layout/hProcess6"/>
-    <dgm:cxn modelId="{CF3F4199-9502-4001-9522-F5872FBFD905}" type="presParOf" srcId="{59952876-524C-47C9-9801-A6BEDA45EE63}" destId="{9791DE8F-F9AD-47C5-AC01-BA8E65C65673}" srcOrd="1" destOrd="0" presId="urn:microsoft.com/office/officeart/2005/8/layout/hProcess6"/>
-    <dgm:cxn modelId="{945FEFC6-0ADB-46A8-92A9-B41A8FB92406}" type="presParOf" srcId="{59952876-524C-47C9-9801-A6BEDA45EE63}" destId="{58A8DEC7-D424-47BB-A3B7-2AE0D2D74856}" srcOrd="2" destOrd="0" presId="urn:microsoft.com/office/officeart/2005/8/layout/hProcess6"/>
-    <dgm:cxn modelId="{104541F8-E24A-42B2-9EA2-D9709C36AE2F}" type="presParOf" srcId="{59952876-524C-47C9-9801-A6BEDA45EE63}" destId="{9BAEB137-AE25-438D-97FB-DD563CE325C4}" srcOrd="3" destOrd="0" presId="urn:microsoft.com/office/officeart/2005/8/layout/hProcess6"/>
-    <dgm:cxn modelId="{E762A80D-71E9-4B07-818F-C5EEDED2A40C}" type="presParOf" srcId="{452E030D-C82D-45C4-8648-DD11D3438A91}" destId="{5337A327-3786-4D1C-A828-98BAB078B922}" srcOrd="1" destOrd="0" presId="urn:microsoft.com/office/officeart/2005/8/layout/hProcess6"/>
-    <dgm:cxn modelId="{38B26ADC-FA7D-4289-AFA3-A5142F6D8754}" type="presParOf" srcId="{452E030D-C82D-45C4-8648-DD11D3438A91}" destId="{B8C35EA7-5D79-4BD9-BBDD-9E01E7AD168C}" srcOrd="2" destOrd="0" presId="urn:microsoft.com/office/officeart/2005/8/layout/hProcess6"/>
-    <dgm:cxn modelId="{57A45E0F-2E55-4BC0-8EAB-120B17F36E16}" type="presParOf" srcId="{B8C35EA7-5D79-4BD9-BBDD-9E01E7AD168C}" destId="{565563BC-E706-4CD8-98EA-9CD0E3DF8F3D}" srcOrd="0" destOrd="0" presId="urn:microsoft.com/office/officeart/2005/8/layout/hProcess6"/>
-    <dgm:cxn modelId="{D27FF67E-42B6-4497-8751-581DE40F86AC}" type="presParOf" srcId="{B8C35EA7-5D79-4BD9-BBDD-9E01E7AD168C}" destId="{60BC477D-6B21-430D-A38D-A98CB8BE0F0A}" srcOrd="1" destOrd="0" presId="urn:microsoft.com/office/officeart/2005/8/layout/hProcess6"/>
-    <dgm:cxn modelId="{400AC04B-106E-4C32-B4D8-66E619383184}" type="presParOf" srcId="{B8C35EA7-5D79-4BD9-BBDD-9E01E7AD168C}" destId="{B36FEDC4-1D47-413D-8D04-F6D0236DC9AF}" srcOrd="2" destOrd="0" presId="urn:microsoft.com/office/officeart/2005/8/layout/hProcess6"/>
-    <dgm:cxn modelId="{9D570C78-0986-4D36-81D3-3036A0B3C899}" type="presParOf" srcId="{B8C35EA7-5D79-4BD9-BBDD-9E01E7AD168C}" destId="{21190099-44EF-47AC-B6D8-CA3B2DD1987D}" srcOrd="3" destOrd="0" presId="urn:microsoft.com/office/officeart/2005/8/layout/hProcess6"/>
-    <dgm:cxn modelId="{71B001AB-419D-46EE-9F2D-66B37DCAB630}" type="presParOf" srcId="{452E030D-C82D-45C4-8648-DD11D3438A91}" destId="{9FF857A0-CA12-4D22-AB67-A2DECE110AB8}" srcOrd="3" destOrd="0" presId="urn:microsoft.com/office/officeart/2005/8/layout/hProcess6"/>
-    <dgm:cxn modelId="{8B37A3D4-6627-4C89-B068-749C79101502}" type="presParOf" srcId="{452E030D-C82D-45C4-8648-DD11D3438A91}" destId="{C5F1ACB8-6739-4E01-89C6-2411FD563712}" srcOrd="4" destOrd="0" presId="urn:microsoft.com/office/officeart/2005/8/layout/hProcess6"/>
-    <dgm:cxn modelId="{F3F1C9D2-14F2-4589-AE01-B5052BB83391}" type="presParOf" srcId="{C5F1ACB8-6739-4E01-89C6-2411FD563712}" destId="{D0DA8808-2DD1-45B7-A35B-3B4BFC397555}" srcOrd="0" destOrd="0" presId="urn:microsoft.com/office/officeart/2005/8/layout/hProcess6"/>
-    <dgm:cxn modelId="{84F9AC5C-A550-4EE9-BEE4-11A8B41E0CFC}" type="presParOf" srcId="{C5F1ACB8-6739-4E01-89C6-2411FD563712}" destId="{8CC1F9B0-7004-4C70-98DF-E4D6D49696EF}" srcOrd="1" destOrd="0" presId="urn:microsoft.com/office/officeart/2005/8/layout/hProcess6"/>
-    <dgm:cxn modelId="{FE15A6D3-E9D1-46A3-930A-206DED83419C}" type="presParOf" srcId="{C5F1ACB8-6739-4E01-89C6-2411FD563712}" destId="{88BCBA29-004C-4C7C-B3CB-7B68156CEA4E}" srcOrd="2" destOrd="0" presId="urn:microsoft.com/office/officeart/2005/8/layout/hProcess6"/>
-    <dgm:cxn modelId="{1A18E828-E6F5-421C-84C7-DC671FA59E1C}" type="presParOf" srcId="{C5F1ACB8-6739-4E01-89C6-2411FD563712}" destId="{AACD4F60-5BC6-46E5-BCD4-94D4EBC99CCD}" srcOrd="3" destOrd="0" presId="urn:microsoft.com/office/officeart/2005/8/layout/hProcess6"/>
+    <dgm:cxn modelId="{92B3C92C-6C44-43D7-8931-690E8190D7D1}" type="presOf" srcId="{D98DAB58-790D-4193-ABF1-8794F6BAC5DD}" destId="{60BC477D-6B21-430D-A38D-A98CB8BE0F0A}" srcOrd="0" destOrd="3" presId="urn:microsoft.com/office/officeart/2005/8/layout/hProcess6"/>
+    <dgm:cxn modelId="{89A1D6F4-B01B-4078-A634-850FBAE16A72}" type="presOf" srcId="{5B8E3C08-4F97-494E-BF5E-5AE61EF92F2B}" destId="{B36FEDC4-1D47-413D-8D04-F6D0236DC9AF}" srcOrd="1" destOrd="0" presId="urn:microsoft.com/office/officeart/2005/8/layout/hProcess6"/>
+    <dgm:cxn modelId="{22B4C9BA-CC2E-4AB3-BE30-5C7DA4BC631E}" type="presParOf" srcId="{452E030D-C82D-45C4-8648-DD11D3438A91}" destId="{59952876-524C-47C9-9801-A6BEDA45EE63}" srcOrd="0" destOrd="0" presId="urn:microsoft.com/office/officeart/2005/8/layout/hProcess6"/>
+    <dgm:cxn modelId="{21E7D542-33FD-4466-B0B2-547CD10B7990}" type="presParOf" srcId="{59952876-524C-47C9-9801-A6BEDA45EE63}" destId="{37DDE409-F141-4004-A020-BFEE3D917196}" srcOrd="0" destOrd="0" presId="urn:microsoft.com/office/officeart/2005/8/layout/hProcess6"/>
+    <dgm:cxn modelId="{CF316BDB-723A-4005-BD3D-68A81E8D6DF6}" type="presParOf" srcId="{59952876-524C-47C9-9801-A6BEDA45EE63}" destId="{9791DE8F-F9AD-47C5-AC01-BA8E65C65673}" srcOrd="1" destOrd="0" presId="urn:microsoft.com/office/officeart/2005/8/layout/hProcess6"/>
+    <dgm:cxn modelId="{A8A5664A-99E1-4C59-865D-88D6A819B37B}" type="presParOf" srcId="{59952876-524C-47C9-9801-A6BEDA45EE63}" destId="{58A8DEC7-D424-47BB-A3B7-2AE0D2D74856}" srcOrd="2" destOrd="0" presId="urn:microsoft.com/office/officeart/2005/8/layout/hProcess6"/>
+    <dgm:cxn modelId="{2FE032AF-C081-4DD6-A0EC-26A42400ECE0}" type="presParOf" srcId="{59952876-524C-47C9-9801-A6BEDA45EE63}" destId="{9BAEB137-AE25-438D-97FB-DD563CE325C4}" srcOrd="3" destOrd="0" presId="urn:microsoft.com/office/officeart/2005/8/layout/hProcess6"/>
+    <dgm:cxn modelId="{6485BAE6-E21D-48F6-ACD9-7623E29CB8DA}" type="presParOf" srcId="{452E030D-C82D-45C4-8648-DD11D3438A91}" destId="{5337A327-3786-4D1C-A828-98BAB078B922}" srcOrd="1" destOrd="0" presId="urn:microsoft.com/office/officeart/2005/8/layout/hProcess6"/>
+    <dgm:cxn modelId="{B8C09892-B25B-41D5-9FCF-42C3D3477F70}" type="presParOf" srcId="{452E030D-C82D-45C4-8648-DD11D3438A91}" destId="{B8C35EA7-5D79-4BD9-BBDD-9E01E7AD168C}" srcOrd="2" destOrd="0" presId="urn:microsoft.com/office/officeart/2005/8/layout/hProcess6"/>
+    <dgm:cxn modelId="{3CE79485-8E0C-4054-A5F3-14A16FB2E038}" type="presParOf" srcId="{B8C35EA7-5D79-4BD9-BBDD-9E01E7AD168C}" destId="{565563BC-E706-4CD8-98EA-9CD0E3DF8F3D}" srcOrd="0" destOrd="0" presId="urn:microsoft.com/office/officeart/2005/8/layout/hProcess6"/>
+    <dgm:cxn modelId="{6BD9BA3A-9E58-4E9A-9A42-8275D6205EF0}" type="presParOf" srcId="{B8C35EA7-5D79-4BD9-BBDD-9E01E7AD168C}" destId="{60BC477D-6B21-430D-A38D-A98CB8BE0F0A}" srcOrd="1" destOrd="0" presId="urn:microsoft.com/office/officeart/2005/8/layout/hProcess6"/>
+    <dgm:cxn modelId="{BA235CA4-A3B7-4C9C-AFF3-D2DAF4FE00FC}" type="presParOf" srcId="{B8C35EA7-5D79-4BD9-BBDD-9E01E7AD168C}" destId="{B36FEDC4-1D47-413D-8D04-F6D0236DC9AF}" srcOrd="2" destOrd="0" presId="urn:microsoft.com/office/officeart/2005/8/layout/hProcess6"/>
+    <dgm:cxn modelId="{501B93A4-D1DF-4DC4-A0DA-3C0E9DCAC010}" type="presParOf" srcId="{B8C35EA7-5D79-4BD9-BBDD-9E01E7AD168C}" destId="{21190099-44EF-47AC-B6D8-CA3B2DD1987D}" srcOrd="3" destOrd="0" presId="urn:microsoft.com/office/officeart/2005/8/layout/hProcess6"/>
+    <dgm:cxn modelId="{8012F841-E445-4954-A939-93CEE3D015D9}" type="presParOf" srcId="{452E030D-C82D-45C4-8648-DD11D3438A91}" destId="{9FF857A0-CA12-4D22-AB67-A2DECE110AB8}" srcOrd="3" destOrd="0" presId="urn:microsoft.com/office/officeart/2005/8/layout/hProcess6"/>
+    <dgm:cxn modelId="{78CC8F8B-45BD-48BB-A767-835DB641DA82}" type="presParOf" srcId="{452E030D-C82D-45C4-8648-DD11D3438A91}" destId="{C5F1ACB8-6739-4E01-89C6-2411FD563712}" srcOrd="4" destOrd="0" presId="urn:microsoft.com/office/officeart/2005/8/layout/hProcess6"/>
+    <dgm:cxn modelId="{39D25283-99D5-4128-8559-96047B101016}" type="presParOf" srcId="{C5F1ACB8-6739-4E01-89C6-2411FD563712}" destId="{D0DA8808-2DD1-45B7-A35B-3B4BFC397555}" srcOrd="0" destOrd="0" presId="urn:microsoft.com/office/officeart/2005/8/layout/hProcess6"/>
+    <dgm:cxn modelId="{1D159D70-7B6D-4F54-843C-997CBA1A15B6}" type="presParOf" srcId="{C5F1ACB8-6739-4E01-89C6-2411FD563712}" destId="{8CC1F9B0-7004-4C70-98DF-E4D6D49696EF}" srcOrd="1" destOrd="0" presId="urn:microsoft.com/office/officeart/2005/8/layout/hProcess6"/>
+    <dgm:cxn modelId="{A739A014-FDE7-441A-9242-6758C8CEB29A}" type="presParOf" srcId="{C5F1ACB8-6739-4E01-89C6-2411FD563712}" destId="{88BCBA29-004C-4C7C-B3CB-7B68156CEA4E}" srcOrd="2" destOrd="0" presId="urn:microsoft.com/office/officeart/2005/8/layout/hProcess6"/>
+    <dgm:cxn modelId="{1B344027-FC6D-48A3-A615-2A42E0989842}" type="presParOf" srcId="{C5F1ACB8-6739-4E01-89C6-2411FD563712}" destId="{AACD4F60-5BC6-46E5-BCD4-94D4EBC99CCD}" srcOrd="3" destOrd="0" presId="urn:microsoft.com/office/officeart/2005/8/layout/hProcess6"/>
   </dgm:cxnLst>
   <dgm:bg/>
   <dgm:whole/>
@@ -10831,6 +10433,7 @@
   <w:rsids>
     <w:rsidRoot w:val="00BB4F39"/>
     <w:rsid w:val="001D7308"/>
+    <w:rsid w:val="0037198B"/>
     <w:rsid w:val="00BB4F39"/>
     <w:rsid w:val="00D1088D"/>
     <w:rsid w:val="00DE6D2D"/>
@@ -11624,7 +11227,7 @@
 </file>
 
 <file path=customXml/itemProps3.xml><?xml version="1.0" encoding="utf-8"?>
-<ds:datastoreItem xmlns:ds="http://schemas.openxmlformats.org/officeDocument/2006/customXml" ds:itemID="{DC647F08-0A0A-4080-9345-662827B4934C}">
+<ds:datastoreItem xmlns:ds="http://schemas.openxmlformats.org/officeDocument/2006/customXml" ds:itemID="{71A150DA-AF69-47FA-B369-53CA4EEC9F5E}">
   <ds:schemaRefs>
     <ds:schemaRef ds:uri="http://schemas.openxmlformats.org/officeDocument/2006/bibliography"/>
   </ds:schemaRefs>

</xml_diff>